<commit_message>
Update CV document with latest information
</commit_message>
<xml_diff>
--- a/NourElDin_Nabil_CV.docx
+++ b/NourElDin_Nabil_CV.docx
@@ -50,6 +50,63 @@
         </w:rPr>
         <w:t>Al-Qalyubia, Egypt</w:t>
       </w:r>
+      <w:r>
+        <w:rPr>
+          <w:rFonts w:ascii="Calibri" w:hAnsi="Calibri" w:cs="Calibri"/>
+          <w:sz w:val="22"/>
+          <w:szCs w:val="22"/>
+        </w:rPr>
+        <w:tab/>
+      </w:r>
+      <w:r>
+        <w:rPr>
+          <w:rFonts w:ascii="Calibri" w:hAnsi="Calibri" w:cs="Calibri"/>
+          <w:sz w:val="22"/>
+          <w:szCs w:val="22"/>
+        </w:rPr>
+        <w:tab/>
+      </w:r>
+      <w:r>
+        <w:rPr>
+          <w:rFonts w:ascii="Calibri" w:hAnsi="Calibri" w:cs="Calibri"/>
+          <w:sz w:val="22"/>
+          <w:szCs w:val="22"/>
+        </w:rPr>
+        <w:tab/>
+      </w:r>
+      <w:r>
+        <w:rPr>
+          <w:rFonts w:ascii="Calibri" w:hAnsi="Calibri" w:cs="Calibri"/>
+          <w:sz w:val="22"/>
+          <w:szCs w:val="22"/>
+        </w:rPr>
+        <w:tab/>
+      </w:r>
+      <w:r>
+        <w:rPr>
+          <w:rFonts w:ascii="Calibri" w:hAnsi="Calibri" w:cs="Calibri"/>
+          <w:sz w:val="22"/>
+          <w:szCs w:val="22"/>
+        </w:rPr>
+        <w:tab/>
+        <w:t>|</w:t>
+      </w:r>
+      <w:r>
+        <w:rPr>
+          <w:rFonts w:ascii="Calibri" w:hAnsi="Calibri" w:cs="Calibri"/>
+          <w:sz w:val="22"/>
+          <w:szCs w:val="22"/>
+        </w:rPr>
+        <w:tab/>
+      </w:r>
+      <w:r>
+        <w:rPr>
+          <w:rFonts w:ascii="Calibri" w:hAnsi="Calibri" w:cs="Calibri"/>
+          <w:sz w:val="22"/>
+          <w:szCs w:val="22"/>
+        </w:rPr>
+        <w:t>Military Status: Exempted</w:t>
+      </w:r>
     </w:p>
     <w:p>
       <w:pPr>
@@ -67,139 +124,6 @@
           <w:szCs w:val="22"/>
         </w:rPr>
         <w:t xml:space="preserve">Email: </w:t>
-      </w:r>
-      <w:hyperlink r:id="rId6" w:history="1">
-        <w:r>
-          <w:rPr>
-            <w:rStyle w:val="Hyperlink"/>
-            <w:rFonts w:ascii="Calibri" w:hAnsi="Calibri" w:cs="Calibri"/>
-            <w:sz w:val="22"/>
-            <w:szCs w:val="22"/>
-          </w:rPr>
-          <w:t>nournabil1012@gmail.com</w:t>
-        </w:r>
-      </w:hyperlink>
-      <w:r>
-        <w:rPr>
-          <w:rFonts w:ascii="Calibri" w:hAnsi="Calibri" w:cs="Calibri"/>
-          <w:sz w:val="22"/>
-          <w:szCs w:val="22"/>
-        </w:rPr>
-        <w:tab/>
-      </w:r>
-      <w:r>
-        <w:rPr>
-          <w:rFonts w:ascii="Calibri" w:hAnsi="Calibri" w:cs="Calibri"/>
-          <w:sz w:val="22"/>
-          <w:szCs w:val="22"/>
-        </w:rPr>
-        <w:tab/>
-      </w:r>
-      <w:r>
-        <w:rPr>
-          <w:rFonts w:ascii="Calibri" w:hAnsi="Calibri" w:cs="Calibri"/>
-          <w:sz w:val="22"/>
-          <w:szCs w:val="22"/>
-        </w:rPr>
-        <w:tab/>
-      </w:r>
-      <w:r>
-        <w:rPr>
-          <w:rFonts w:ascii="Calibri" w:hAnsi="Calibri" w:cs="Calibri"/>
-          <w:sz w:val="22"/>
-          <w:szCs w:val="22"/>
-        </w:rPr>
-        <w:t>|</w:t>
-      </w:r>
-      <w:r>
-        <w:rPr>
-          <w:rFonts w:ascii="Calibri" w:hAnsi="Calibri" w:cs="Calibri"/>
-          <w:sz w:val="22"/>
-          <w:szCs w:val="22"/>
-        </w:rPr>
-        <w:tab/>
-        <w:t xml:space="preserve">Phone: </w:t>
-      </w:r>
-      <w:r>
-        <w:rPr>
-          <w:rFonts w:ascii="Calibri" w:hAnsi="Calibri" w:cs="Calibri"/>
-          <w:sz w:val="22"/>
-          <w:szCs w:val="22"/>
-        </w:rPr>
-        <w:t>+201025651778</w:t>
-      </w:r>
-    </w:p>
-    <w:p>
-      <w:pPr>
-        <w:spacing w:after="0" w:line="276" w:lineRule="auto"/>
-        <w:rPr>
-          <w:rFonts w:ascii="Calibri" w:hAnsi="Calibri" w:cs="Calibri"/>
-          <w:sz w:val="22"/>
-          <w:szCs w:val="22"/>
-        </w:rPr>
-      </w:pPr>
-      <w:r>
-        <w:rPr>
-          <w:rFonts w:ascii="Calibri" w:hAnsi="Calibri" w:cs="Calibri"/>
-          <w:sz w:val="22"/>
-          <w:szCs w:val="22"/>
-        </w:rPr>
-        <w:t>LinkedIn:</w:t>
-      </w:r>
-      <w:r>
-        <w:t xml:space="preserve"> </w:t>
-      </w:r>
-      <w:hyperlink r:id="rId7" w:history="1">
-        <w:r>
-          <w:rPr>
-            <w:rStyle w:val="Hyperlink"/>
-            <w:rFonts w:ascii="Calibri" w:hAnsi="Calibri" w:cs="Calibri"/>
-            <w:sz w:val="22"/>
-            <w:szCs w:val="22"/>
-          </w:rPr>
-          <w:t>https://www.linkedin.com/in/noureldin023</w:t>
-        </w:r>
-      </w:hyperlink>
-      <w:r>
-        <w:rPr>
-          <w:rFonts w:ascii="Calibri" w:hAnsi="Calibri" w:cs="Calibri"/>
-          <w:sz w:val="22"/>
-          <w:szCs w:val="22"/>
-        </w:rPr>
-        <w:t xml:space="preserve"> </w:t>
-      </w:r>
-      <w:r>
-        <w:rPr>
-          <w:rFonts w:ascii="Calibri" w:hAnsi="Calibri" w:cs="Calibri"/>
-          <w:sz w:val="22"/>
-          <w:szCs w:val="22"/>
-        </w:rPr>
-        <w:tab/>
-        <w:t>|</w:t>
-      </w:r>
-      <w:r>
-        <w:rPr>
-          <w:rFonts w:ascii="Calibri" w:hAnsi="Calibri" w:cs="Calibri"/>
-          <w:sz w:val="22"/>
-          <w:szCs w:val="22"/>
-        </w:rPr>
-        <w:tab/>
-      </w:r>
-      <w:r>
-        <w:rPr>
-          <w:rFonts w:ascii="Calibri" w:hAnsi="Calibri" w:cs="Calibri"/>
-          <w:sz w:val="22"/>
-          <w:szCs w:val="22"/>
-        </w:rPr>
-        <w:t>GitHub</w:t>
-      </w:r>
-      <w:r>
-        <w:rPr>
-          <w:rFonts w:ascii="Calibri" w:hAnsi="Calibri" w:cs="Calibri"/>
-          <w:sz w:val="22"/>
-          <w:szCs w:val="22"/>
-        </w:rPr>
-        <w:t xml:space="preserve">: </w:t>
       </w:r>
       <w:hyperlink r:id="rId8" w:history="1">
         <w:r>
@@ -208,6 +132,120 @@
             <w:rFonts w:ascii="Calibri" w:hAnsi="Calibri" w:cs="Calibri"/>
             <w:sz w:val="22"/>
             <w:szCs w:val="22"/>
+            <w:u w:val="none"/>
+          </w:rPr>
+          <w:t>nournabil1012@gmail.com</w:t>
+        </w:r>
+      </w:hyperlink>
+      <w:r>
+        <w:rPr>
+          <w:rFonts w:ascii="Calibri" w:hAnsi="Calibri" w:cs="Calibri"/>
+          <w:sz w:val="22"/>
+          <w:szCs w:val="22"/>
+        </w:rPr>
+        <w:tab/>
+      </w:r>
+      <w:r>
+        <w:rPr>
+          <w:rFonts w:ascii="Calibri" w:hAnsi="Calibri" w:cs="Calibri"/>
+          <w:sz w:val="22"/>
+          <w:szCs w:val="22"/>
+        </w:rPr>
+        <w:tab/>
+      </w:r>
+      <w:r>
+        <w:rPr>
+          <w:rFonts w:ascii="Calibri" w:hAnsi="Calibri" w:cs="Calibri"/>
+          <w:sz w:val="22"/>
+          <w:szCs w:val="22"/>
+        </w:rPr>
+        <w:tab/>
+        <w:t>|</w:t>
+      </w:r>
+      <w:r>
+        <w:rPr>
+          <w:rFonts w:ascii="Calibri" w:hAnsi="Calibri" w:cs="Calibri"/>
+          <w:sz w:val="22"/>
+          <w:szCs w:val="22"/>
+        </w:rPr>
+        <w:tab/>
+        <w:t xml:space="preserve">Phone: </w:t>
+      </w:r>
+      <w:r>
+        <w:rPr>
+          <w:rFonts w:ascii="Calibri" w:hAnsi="Calibri" w:cs="Calibri"/>
+          <w:sz w:val="22"/>
+          <w:szCs w:val="22"/>
+        </w:rPr>
+        <w:t>+20 102 565 1778</w:t>
+      </w:r>
+    </w:p>
+    <w:p>
+      <w:pPr>
+        <w:spacing w:after="0" w:line="276" w:lineRule="auto"/>
+        <w:rPr>
+          <w:rFonts w:ascii="Calibri" w:hAnsi="Calibri" w:cs="Calibri"/>
+          <w:sz w:val="22"/>
+          <w:szCs w:val="22"/>
+        </w:rPr>
+      </w:pPr>
+      <w:r>
+        <w:rPr>
+          <w:rFonts w:ascii="Calibri" w:hAnsi="Calibri" w:cs="Calibri"/>
+          <w:sz w:val="22"/>
+          <w:szCs w:val="22"/>
+        </w:rPr>
+        <w:t>LinkedIn:</w:t>
+      </w:r>
+      <w:r>
+        <w:t xml:space="preserve"> </w:t>
+      </w:r>
+      <w:hyperlink r:id="rId9" w:history="1">
+        <w:r>
+          <w:rPr>
+            <w:rStyle w:val="Hyperlink"/>
+            <w:rFonts w:ascii="Calibri" w:hAnsi="Calibri" w:cs="Calibri"/>
+            <w:sz w:val="22"/>
+            <w:szCs w:val="22"/>
+            <w:u w:val="none"/>
+          </w:rPr>
+          <w:t>https://www.linkedin.com/in/NourElDin023</w:t>
+        </w:r>
+      </w:hyperlink>
+      <w:r>
+        <w:rPr>
+          <w:rFonts w:ascii="Calibri" w:hAnsi="Calibri" w:cs="Calibri"/>
+          <w:sz w:val="22"/>
+          <w:szCs w:val="22"/>
+        </w:rPr>
+        <w:t xml:space="preserve"> </w:t>
+      </w:r>
+      <w:r>
+        <w:rPr>
+          <w:rFonts w:ascii="Calibri" w:hAnsi="Calibri" w:cs="Calibri"/>
+          <w:sz w:val="22"/>
+          <w:szCs w:val="22"/>
+        </w:rPr>
+        <w:tab/>
+        <w:t>|</w:t>
+      </w:r>
+      <w:r>
+        <w:rPr>
+          <w:rFonts w:ascii="Calibri" w:hAnsi="Calibri" w:cs="Calibri"/>
+          <w:sz w:val="22"/>
+          <w:szCs w:val="22"/>
+        </w:rPr>
+        <w:tab/>
+        <w:t xml:space="preserve">GitHub: </w:t>
+      </w:r>
+      <w:hyperlink r:id="rId10" w:history="1">
+        <w:r>
+          <w:rPr>
+            <w:rStyle w:val="Hyperlink"/>
+            <w:rFonts w:ascii="Calibri" w:hAnsi="Calibri" w:cs="Calibri"/>
+            <w:sz w:val="22"/>
+            <w:szCs w:val="22"/>
+            <w:u w:val="none"/>
           </w:rPr>
           <w:t>https://github.com/NourElDin023</w:t>
         </w:r>
@@ -218,15 +256,7 @@
           <w:sz w:val="22"/>
           <w:szCs w:val="22"/>
         </w:rPr>
-        <w:t xml:space="preserve"> </w:t>
-      </w:r>
-      <w:r>
-        <w:rPr>
-          <w:rFonts w:ascii="Calibri" w:hAnsi="Calibri" w:cs="Calibri"/>
-          <w:sz w:val="22"/>
-          <w:szCs w:val="22"/>
-        </w:rPr>
-        <w:t xml:space="preserve"> </w:t>
+        <w:t xml:space="preserve">  </w:t>
       </w:r>
     </w:p>
     <w:p>
@@ -258,7 +288,316 @@
           <w:sz w:val="22"/>
           <w:szCs w:val="22"/>
         </w:rPr>
-        <w:t>Python Full-Stack Web Developer specializing in Django and React for building scalable and high-performance web applications. Passionate about developing modern, responsive, and secure web solutions. Strong background in JavaScript, Python, and Bash. Currently enrolled in ITI ICC for Python Full Stack Web Development, actively enhancing skills in modern web development practices.</w:t>
+        <w:t>Python Full-Stack Web Developer specializing in Django and React, focused on building scalable, high-performance web applications. Passionate about developing modern, responsive, and secure web solutions. Strong background in JavaScript, Python, and Bash. Successfully completed the Information Technology Institute Intensive Training Program</w:t>
+      </w:r>
+      <w:r>
+        <w:rPr>
+          <w:rFonts w:ascii="Calibri" w:hAnsi="Calibri" w:cs="Calibri"/>
+          <w:sz w:val="22"/>
+          <w:szCs w:val="22"/>
+        </w:rPr>
+        <w:t xml:space="preserve"> </w:t>
+      </w:r>
+      <w:r>
+        <w:rPr>
+          <w:rFonts w:ascii="Calibri" w:hAnsi="Calibri" w:cs="Calibri"/>
+          <w:sz w:val="22"/>
+          <w:szCs w:val="22"/>
+        </w:rPr>
+        <w:t>in Python Full-Stack Web Development and continuously enhancing skills in modern web development practices.</w:t>
+      </w:r>
+    </w:p>
+    <w:p>
+      <w:pPr>
+        <w:pStyle w:val="Heading2"/>
+        <w:rPr>
+          <w:rFonts w:ascii="Calibri" w:hAnsi="Calibri" w:cs="Calibri"/>
+        </w:rPr>
+      </w:pPr>
+      <w:r>
+        <w:rPr>
+          <w:rFonts w:ascii="Calibri" w:hAnsi="Calibri" w:cs="Calibri"/>
+        </w:rPr>
+        <w:t>INTERNSHIPS</w:t>
+      </w:r>
+    </w:p>
+    <w:p>
+      <w:pPr>
+        <w:spacing w:after="0" w:line="240" w:lineRule="auto"/>
+        <w:rPr>
+          <w:rFonts w:ascii="Calibri" w:hAnsi="Calibri" w:cs="Calibri"/>
+          <w:b/>
+          <w:bCs/>
+          <w:sz w:val="22"/>
+          <w:szCs w:val="22"/>
+        </w:rPr>
+      </w:pPr>
+      <w:r>
+        <w:rPr>
+          <w:rFonts w:ascii="Calibri" w:hAnsi="Calibri" w:cs="Calibri"/>
+          <w:b/>
+          <w:bCs/>
+          <w:sz w:val="22"/>
+          <w:szCs w:val="22"/>
+        </w:rPr>
+        <w:t>Intensive Training Program (ITP) – Python Full Stack Web Development</w:t>
+      </w:r>
+      <w:r>
+        <w:rPr>
+          <w:rFonts w:ascii="Calibri" w:hAnsi="Calibri" w:cs="Calibri"/>
+          <w:b/>
+          <w:bCs/>
+          <w:sz w:val="22"/>
+          <w:szCs w:val="22"/>
+        </w:rPr>
+        <w:t xml:space="preserve"> Track</w:t>
+      </w:r>
+    </w:p>
+    <w:p>
+      <w:pPr>
+        <w:spacing w:after="0" w:line="276" w:lineRule="auto"/>
+        <w:rPr>
+          <w:rFonts w:ascii="Calibri" w:hAnsi="Calibri" w:cs="Calibri"/>
+          <w:sz w:val="22"/>
+          <w:szCs w:val="22"/>
+        </w:rPr>
+      </w:pPr>
+      <w:r>
+        <w:rPr>
+          <w:rFonts w:ascii="Calibri" w:hAnsi="Calibri" w:cs="Calibri"/>
+          <w:sz w:val="22"/>
+          <w:szCs w:val="22"/>
+        </w:rPr>
+        <w:t xml:space="preserve">       </w:t>
+      </w:r>
+      <w:r>
+        <w:rPr>
+          <w:rFonts w:ascii="Calibri" w:hAnsi="Calibri" w:cs="Calibri"/>
+          <w:i/>
+          <w:iCs/>
+          <w:sz w:val="22"/>
+          <w:szCs w:val="22"/>
+        </w:rPr>
+        <w:t>Information Technology Institute (ITI), Benha branch | Al-Qalyubia, Egypt</w:t>
+      </w:r>
+      <w:r>
+        <w:rPr>
+          <w:rFonts w:ascii="Calibri" w:hAnsi="Calibri" w:cs="Calibri"/>
+          <w:sz w:val="22"/>
+          <w:szCs w:val="22"/>
+        </w:rPr>
+        <w:tab/>
+      </w:r>
+      <w:r>
+        <w:rPr>
+          <w:rFonts w:ascii="Calibri" w:hAnsi="Calibri" w:cs="Calibri"/>
+          <w:sz w:val="22"/>
+          <w:szCs w:val="22"/>
+        </w:rPr>
+        <w:tab/>
+        <w:t xml:space="preserve">             </w:t>
+      </w:r>
+      <w:r>
+        <w:rPr>
+          <w:rFonts w:ascii="Calibri" w:hAnsi="Calibri" w:cs="Calibri"/>
+          <w:b/>
+          <w:bCs/>
+          <w:sz w:val="22"/>
+          <w:szCs w:val="22"/>
+        </w:rPr>
+        <w:t>Nov 2024 – Apr 2025</w:t>
+      </w:r>
+    </w:p>
+    <w:p>
+      <w:pPr>
+        <w:pStyle w:val="Heading2"/>
+        <w:rPr>
+          <w:rFonts w:ascii="Calibri" w:hAnsi="Calibri" w:cs="Calibri"/>
+        </w:rPr>
+      </w:pPr>
+      <w:r>
+        <w:rPr>
+          <w:rFonts w:ascii="Calibri" w:hAnsi="Calibri" w:cs="Calibri"/>
+        </w:rPr>
+        <w:t>EDUCATION</w:t>
+      </w:r>
+    </w:p>
+    <w:p>
+      <w:pPr>
+        <w:spacing w:after="0" w:line="240" w:lineRule="auto"/>
+        <w:rPr>
+          <w:rFonts w:ascii="Calibri" w:hAnsi="Calibri" w:cs="Calibri"/>
+          <w:b/>
+          <w:bCs/>
+          <w:sz w:val="22"/>
+          <w:szCs w:val="22"/>
+        </w:rPr>
+      </w:pPr>
+      <w:r>
+        <w:rPr>
+          <w:rFonts w:ascii="Calibri" w:hAnsi="Calibri" w:cs="Calibri"/>
+          <w:b/>
+          <w:bCs/>
+          <w:sz w:val="22"/>
+          <w:szCs w:val="22"/>
+        </w:rPr>
+        <w:t>Bachelor of Al-Alsun in Japanese Language and Literature</w:t>
+      </w:r>
+    </w:p>
+    <w:p>
+      <w:pPr>
+        <w:spacing w:after="0" w:line="240" w:lineRule="auto"/>
+        <w:rPr>
+          <w:rFonts w:ascii="Calibri" w:hAnsi="Calibri" w:cs="Calibri"/>
+          <w:sz w:val="22"/>
+          <w:szCs w:val="22"/>
+        </w:rPr>
+      </w:pPr>
+      <w:r>
+        <w:rPr>
+          <w:rFonts w:ascii="Calibri" w:hAnsi="Calibri" w:cs="Calibri"/>
+          <w:sz w:val="22"/>
+          <w:szCs w:val="22"/>
+        </w:rPr>
+        <w:t xml:space="preserve">       </w:t>
+      </w:r>
+      <w:r>
+        <w:rPr>
+          <w:rFonts w:ascii="Calibri" w:hAnsi="Calibri" w:cs="Calibri"/>
+          <w:i/>
+          <w:iCs/>
+          <w:sz w:val="22"/>
+          <w:szCs w:val="22"/>
+        </w:rPr>
+        <w:t>Ain Shams University | Cairo, Egypt</w:t>
+      </w:r>
+    </w:p>
+    <w:p>
+      <w:pPr>
+        <w:spacing w:after="0" w:line="240" w:lineRule="auto"/>
+        <w:rPr>
+          <w:rFonts w:ascii="Calibri" w:hAnsi="Calibri" w:cs="Calibri"/>
+          <w:sz w:val="22"/>
+          <w:szCs w:val="22"/>
+        </w:rPr>
+      </w:pPr>
+      <w:r>
+        <w:rPr>
+          <w:rFonts w:ascii="Calibri" w:hAnsi="Calibri" w:cs="Calibri"/>
+          <w:sz w:val="22"/>
+          <w:szCs w:val="22"/>
+        </w:rPr>
+        <w:t xml:space="preserve">       </w:t>
+      </w:r>
+      <w:r>
+        <w:rPr>
+          <w:rFonts w:ascii="Calibri" w:hAnsi="Calibri" w:cs="Calibri"/>
+          <w:i/>
+          <w:iCs/>
+          <w:sz w:val="22"/>
+          <w:szCs w:val="22"/>
+        </w:rPr>
+        <w:t>Grade: Good</w:t>
+      </w:r>
+      <w:r>
+        <w:rPr>
+          <w:rFonts w:ascii="Calibri" w:hAnsi="Calibri" w:cs="Calibri"/>
+          <w:i/>
+          <w:iCs/>
+          <w:sz w:val="22"/>
+          <w:szCs w:val="22"/>
+        </w:rPr>
+        <w:tab/>
+      </w:r>
+      <w:r>
+        <w:rPr>
+          <w:rFonts w:ascii="Calibri" w:hAnsi="Calibri" w:cs="Calibri"/>
+          <w:sz w:val="22"/>
+          <w:szCs w:val="22"/>
+        </w:rPr>
+        <w:tab/>
+      </w:r>
+      <w:r>
+        <w:rPr>
+          <w:rFonts w:ascii="Calibri" w:hAnsi="Calibri" w:cs="Calibri"/>
+          <w:sz w:val="22"/>
+          <w:szCs w:val="22"/>
+        </w:rPr>
+        <w:tab/>
+      </w:r>
+      <w:r>
+        <w:rPr>
+          <w:rFonts w:ascii="Calibri" w:hAnsi="Calibri" w:cs="Calibri"/>
+          <w:sz w:val="22"/>
+          <w:szCs w:val="22"/>
+        </w:rPr>
+        <w:tab/>
+      </w:r>
+      <w:r>
+        <w:rPr>
+          <w:rFonts w:ascii="Calibri" w:hAnsi="Calibri" w:cs="Calibri"/>
+          <w:sz w:val="22"/>
+          <w:szCs w:val="22"/>
+        </w:rPr>
+        <w:tab/>
+      </w:r>
+      <w:r>
+        <w:rPr>
+          <w:rFonts w:ascii="Calibri" w:hAnsi="Calibri" w:cs="Calibri"/>
+          <w:sz w:val="22"/>
+          <w:szCs w:val="22"/>
+        </w:rPr>
+        <w:tab/>
+      </w:r>
+      <w:r>
+        <w:rPr>
+          <w:rFonts w:ascii="Calibri" w:hAnsi="Calibri" w:cs="Calibri"/>
+          <w:sz w:val="22"/>
+          <w:szCs w:val="22"/>
+        </w:rPr>
+        <w:tab/>
+      </w:r>
+      <w:r>
+        <w:rPr>
+          <w:rFonts w:ascii="Calibri" w:hAnsi="Calibri" w:cs="Calibri"/>
+          <w:sz w:val="22"/>
+          <w:szCs w:val="22"/>
+        </w:rPr>
+        <w:tab/>
+      </w:r>
+      <w:r>
+        <w:rPr>
+          <w:rFonts w:ascii="Calibri" w:hAnsi="Calibri" w:cs="Calibri"/>
+          <w:sz w:val="22"/>
+          <w:szCs w:val="22"/>
+        </w:rPr>
+        <w:tab/>
+      </w:r>
+      <w:r>
+        <w:rPr>
+          <w:rFonts w:ascii="Calibri" w:hAnsi="Calibri" w:cs="Calibri"/>
+          <w:sz w:val="22"/>
+          <w:szCs w:val="22"/>
+        </w:rPr>
+        <w:tab/>
+      </w:r>
+      <w:r>
+        <w:rPr>
+          <w:rFonts w:ascii="Calibri" w:hAnsi="Calibri" w:cs="Calibri"/>
+          <w:sz w:val="22"/>
+          <w:szCs w:val="22"/>
+        </w:rPr>
+        <w:tab/>
+      </w:r>
+      <w:r>
+        <w:rPr>
+          <w:rFonts w:ascii="Calibri" w:hAnsi="Calibri" w:cs="Calibri"/>
+          <w:b/>
+          <w:bCs/>
+          <w:sz w:val="22"/>
+          <w:szCs w:val="22"/>
+        </w:rPr>
+        <w:t>2019 – 2024</w:t>
       </w:r>
     </w:p>
     <w:p>
@@ -336,9 +675,16 @@
           <w:sz w:val="22"/>
           <w:szCs w:val="22"/>
         </w:rPr>
-        <w:t xml:space="preserve"> HTML5, CSS3, Bootstrap, React, Vite, jQuery, </w:t>
-      </w:r>
-      <w:proofErr w:type="spellStart"/>
+        <w:t xml:space="preserve"> HTML5, CSS3, Bootstrap, React, jQuery, </w:t>
+      </w:r>
+      <w:r>
+        <w:rPr>
+          <w:rFonts w:ascii="Calibri" w:hAnsi="Calibri" w:cs="Calibri"/>
+          <w:sz w:val="22"/>
+          <w:szCs w:val="22"/>
+        </w:rPr>
+        <w:t xml:space="preserve">Vite, </w:t>
+      </w:r>
       <w:r>
         <w:rPr>
           <w:rFonts w:ascii="Calibri" w:hAnsi="Calibri" w:cs="Calibri"/>
@@ -347,7 +693,6 @@
         </w:rPr>
         <w:t>npm</w:t>
       </w:r>
-      <w:proofErr w:type="spellEnd"/>
     </w:p>
     <w:p>
       <w:pPr>
@@ -467,7 +812,7 @@
     </w:p>
     <w:p>
       <w:pPr>
-        <w:spacing w:after="0" w:line="276" w:lineRule="auto"/>
+        <w:spacing w:after="0" w:line="240" w:lineRule="auto"/>
         <w:rPr>
           <w:rFonts w:ascii="Calibri" w:hAnsi="Calibri" w:cs="Calibri"/>
           <w:sz w:val="22"/>
@@ -495,7 +840,7 @@
       <w:r>
         <w:t xml:space="preserve"> </w:t>
       </w:r>
-      <w:hyperlink r:id="rId9" w:history="1">
+      <w:hyperlink r:id="rId11" w:history="1">
         <w:r>
           <w:rPr>
             <w:rStyle w:val="Hyperlink"/>
@@ -545,7 +890,7 @@
         </w:rPr>
         <w:t xml:space="preserve"> </w:t>
       </w:r>
-      <w:hyperlink r:id="rId10" w:history="1">
+      <w:hyperlink r:id="rId12" w:history="1">
         <w:r>
           <w:rPr>
             <w:rStyle w:val="Hyperlink"/>
@@ -597,7 +942,7 @@
     </w:p>
     <w:p>
       <w:pPr>
-        <w:spacing w:after="0" w:line="276" w:lineRule="auto"/>
+        <w:spacing w:after="0" w:line="240" w:lineRule="auto"/>
         <w:rPr>
           <w:rFonts w:ascii="Calibri" w:hAnsi="Calibri" w:cs="Calibri"/>
           <w:sz w:val="22"/>
@@ -630,7 +975,7 @@
         </w:rPr>
         <w:t xml:space="preserve"> </w:t>
       </w:r>
-      <w:hyperlink r:id="rId11" w:history="1">
+      <w:hyperlink r:id="rId13" w:history="1">
         <w:r>
           <w:rPr>
             <w:rStyle w:val="Hyperlink"/>
@@ -683,8 +1028,8 @@
         </w:rPr>
         <w:t xml:space="preserve"> </w:t>
       </w:r>
-      <w:hyperlink r:id="rId12" w:history="1">
-        <w:hyperlink r:id="rId13" w:history="1">
+      <w:hyperlink r:id="rId14" w:history="1">
+        <w:hyperlink r:id="rId15" w:history="1">
           <w:r>
             <w:rPr>
               <w:rStyle w:val="Hyperlink"/>
@@ -714,17 +1059,7 @@
           <w:sz w:val="22"/>
           <w:szCs w:val="22"/>
         </w:rPr>
-        <w:t>Promo Shop</w:t>
-      </w:r>
-      <w:r>
-        <w:rPr>
-          <w:rFonts w:ascii="Calibri" w:hAnsi="Calibri" w:cs="Calibri"/>
-          <w:b/>
-          <w:bCs/>
-          <w:sz w:val="22"/>
-          <w:szCs w:val="22"/>
-        </w:rPr>
-        <w:t xml:space="preserve">: </w:t>
+        <w:t xml:space="preserve">Promo Shop: </w:t>
       </w:r>
       <w:r>
         <w:rPr>
@@ -737,7 +1072,7 @@
     </w:p>
     <w:p>
       <w:pPr>
-        <w:spacing w:after="0" w:line="276" w:lineRule="auto"/>
+        <w:spacing w:after="0" w:line="240" w:lineRule="auto"/>
         <w:rPr>
           <w:rFonts w:ascii="Calibri" w:hAnsi="Calibri" w:cs="Calibri"/>
           <w:sz w:val="22"/>
@@ -770,7 +1105,7 @@
         </w:rPr>
         <w:t xml:space="preserve"> </w:t>
       </w:r>
-      <w:hyperlink r:id="rId14" w:history="1">
+      <w:hyperlink r:id="rId16" w:history="1">
         <w:r>
           <w:rPr>
             <w:rStyle w:val="Hyperlink"/>
@@ -823,7 +1158,7 @@
         </w:rPr>
         <w:t xml:space="preserve"> </w:t>
       </w:r>
-      <w:hyperlink r:id="rId15" w:history="1">
+      <w:hyperlink r:id="rId17" w:history="1">
         <w:r>
           <w:rPr>
             <w:rStyle w:val="Hyperlink"/>
@@ -846,64 +1181,135 @@
         <w:rPr>
           <w:rFonts w:ascii="Calibri" w:hAnsi="Calibri" w:cs="Calibri"/>
         </w:rPr>
-        <w:t>EDUCATION</w:t>
+        <w:t>WORK EXPERIENCE</w:t>
       </w:r>
     </w:p>
     <w:p>
       <w:pPr>
         <w:spacing w:after="0" w:line="276" w:lineRule="auto"/>
-        <w:rPr>
-          <w:rFonts w:ascii="Calibri" w:hAnsi="Calibri" w:cs="Calibri"/>
-          <w:b/>
-          <w:bCs/>
-          <w:sz w:val="22"/>
-          <w:szCs w:val="22"/>
-        </w:rPr>
-      </w:pPr>
-      <w:r>
-        <w:rPr>
-          <w:rFonts w:ascii="Calibri" w:hAnsi="Calibri" w:cs="Calibri"/>
-          <w:b/>
-          <w:bCs/>
-          <w:sz w:val="22"/>
-          <w:szCs w:val="22"/>
-        </w:rPr>
-        <w:t xml:space="preserve">Information Technology Institute (ITI) | </w:t>
-      </w:r>
-      <w:r>
-        <w:rPr>
-          <w:rFonts w:ascii="Calibri" w:hAnsi="Calibri" w:cs="Calibri"/>
-          <w:b/>
-          <w:bCs/>
-          <w:sz w:val="22"/>
-          <w:szCs w:val="22"/>
-        </w:rPr>
-        <w:t>Al-Qalyubia</w:t>
-      </w:r>
-      <w:r>
-        <w:rPr>
-          <w:rFonts w:ascii="Calibri" w:hAnsi="Calibri" w:cs="Calibri"/>
-          <w:b/>
-          <w:bCs/>
-          <w:sz w:val="22"/>
-          <w:szCs w:val="22"/>
-        </w:rPr>
-        <w:t xml:space="preserve">, </w:t>
-      </w:r>
-      <w:r>
-        <w:rPr>
-          <w:rFonts w:ascii="Calibri" w:hAnsi="Calibri" w:cs="Calibri"/>
-          <w:b/>
-          <w:bCs/>
-          <w:sz w:val="22"/>
-          <w:szCs w:val="22"/>
-        </w:rPr>
-        <w:t>Egypt</w:t>
+        <w:jc w:val="distribute"/>
+        <w:rPr>
+          <w:rFonts w:ascii="Calibri" w:hAnsi="Calibri" w:cs="Calibri"/>
+          <w:b/>
+          <w:bCs/>
+          <w:sz w:val="22"/>
+          <w:szCs w:val="22"/>
+        </w:rPr>
+      </w:pPr>
+      <w:r>
+        <w:rPr>
+          <w:rFonts w:ascii="Calibri" w:hAnsi="Calibri" w:cs="Calibri"/>
+          <w:b/>
+          <w:bCs/>
+          <w:sz w:val="22"/>
+          <w:szCs w:val="22"/>
+        </w:rPr>
+        <w:t>Concentrix | Giza, Egypt</w:t>
+      </w:r>
+      <w:r>
+        <w:rPr>
+          <w:rFonts w:ascii="Calibri" w:hAnsi="Calibri" w:cs="Calibri"/>
+          <w:b/>
+          <w:bCs/>
+          <w:sz w:val="22"/>
+          <w:szCs w:val="22"/>
+        </w:rPr>
+        <w:tab/>
+      </w:r>
+      <w:r>
+        <w:rPr>
+          <w:rFonts w:ascii="Calibri" w:hAnsi="Calibri" w:cs="Calibri"/>
+          <w:b/>
+          <w:bCs/>
+          <w:sz w:val="22"/>
+          <w:szCs w:val="22"/>
+        </w:rPr>
+        <w:tab/>
+      </w:r>
+      <w:r>
+        <w:rPr>
+          <w:rFonts w:ascii="Calibri" w:hAnsi="Calibri" w:cs="Calibri"/>
+          <w:b/>
+          <w:bCs/>
+          <w:sz w:val="22"/>
+          <w:szCs w:val="22"/>
+        </w:rPr>
+        <w:tab/>
+      </w:r>
+      <w:r>
+        <w:rPr>
+          <w:rFonts w:ascii="Calibri" w:hAnsi="Calibri" w:cs="Calibri"/>
+          <w:b/>
+          <w:bCs/>
+          <w:sz w:val="22"/>
+          <w:szCs w:val="22"/>
+        </w:rPr>
+        <w:tab/>
+      </w:r>
+      <w:r>
+        <w:rPr>
+          <w:rFonts w:ascii="Calibri" w:hAnsi="Calibri" w:cs="Calibri"/>
+          <w:b/>
+          <w:bCs/>
+          <w:sz w:val="22"/>
+          <w:szCs w:val="22"/>
+        </w:rPr>
+        <w:tab/>
+      </w:r>
+      <w:r>
+        <w:rPr>
+          <w:rFonts w:ascii="Calibri" w:hAnsi="Calibri" w:cs="Calibri"/>
+          <w:b/>
+          <w:bCs/>
+          <w:sz w:val="22"/>
+          <w:szCs w:val="22"/>
+        </w:rPr>
+        <w:tab/>
+      </w:r>
+      <w:r>
+        <w:rPr>
+          <w:rFonts w:ascii="Calibri" w:hAnsi="Calibri" w:cs="Calibri"/>
+          <w:b/>
+          <w:bCs/>
+          <w:sz w:val="22"/>
+          <w:szCs w:val="22"/>
+        </w:rPr>
+        <w:tab/>
+      </w:r>
+      <w:r>
+        <w:rPr>
+          <w:rFonts w:ascii="Calibri" w:hAnsi="Calibri" w:cs="Calibri"/>
+          <w:b/>
+          <w:bCs/>
+          <w:sz w:val="22"/>
+          <w:szCs w:val="22"/>
+        </w:rPr>
+        <w:tab/>
+      </w:r>
+      <w:r>
+        <w:rPr>
+          <w:rFonts w:ascii="Calibri" w:hAnsi="Calibri" w:cs="Calibri"/>
+          <w:b/>
+          <w:bCs/>
+          <w:sz w:val="22"/>
+          <w:szCs w:val="22"/>
+        </w:rPr>
+        <w:tab/>
+      </w:r>
+      <w:r>
+        <w:rPr>
+          <w:rFonts w:ascii="Calibri" w:hAnsi="Calibri" w:cs="Calibri"/>
+          <w:b/>
+          <w:bCs/>
+          <w:sz w:val="22"/>
+          <w:szCs w:val="22"/>
+        </w:rPr>
+        <w:t>Jul 2024 – Nov 2024</w:t>
       </w:r>
     </w:p>
     <w:p>
       <w:pPr>
-        <w:spacing w:after="0" w:line="276" w:lineRule="auto"/>
+        <w:spacing w:after="0" w:line="240" w:lineRule="auto"/>
         <w:rPr>
           <w:rFonts w:ascii="Calibri" w:hAnsi="Calibri" w:cs="Calibri"/>
           <w:sz w:val="22"/>
@@ -921,232 +1327,373 @@
       <w:r>
         <w:rPr>
           <w:rFonts w:ascii="Calibri" w:hAnsi="Calibri" w:cs="Calibri"/>
-          <w:sz w:val="22"/>
-          <w:szCs w:val="22"/>
-        </w:rPr>
-        <w:t>Python Full Stack Web Development</w:t>
-      </w:r>
-      <w:r>
-        <w:rPr>
-          <w:rFonts w:ascii="Calibri" w:hAnsi="Calibri" w:cs="Calibri"/>
-          <w:sz w:val="22"/>
-          <w:szCs w:val="22"/>
-        </w:rPr>
-        <w:tab/>
-      </w:r>
-      <w:r>
-        <w:rPr>
-          <w:rFonts w:ascii="Calibri" w:hAnsi="Calibri" w:cs="Calibri"/>
-          <w:sz w:val="22"/>
-          <w:szCs w:val="22"/>
-        </w:rPr>
-        <w:tab/>
-      </w:r>
-      <w:r>
-        <w:rPr>
-          <w:rFonts w:ascii="Calibri" w:hAnsi="Calibri" w:cs="Calibri"/>
-          <w:sz w:val="22"/>
-          <w:szCs w:val="22"/>
-        </w:rPr>
-        <w:tab/>
-      </w:r>
-      <w:r>
-        <w:rPr>
-          <w:rFonts w:ascii="Calibri" w:hAnsi="Calibri" w:cs="Calibri"/>
-          <w:sz w:val="22"/>
-          <w:szCs w:val="22"/>
-        </w:rPr>
-        <w:tab/>
-      </w:r>
-      <w:r>
-        <w:rPr>
-          <w:rFonts w:ascii="Calibri" w:hAnsi="Calibri" w:cs="Calibri"/>
-          <w:sz w:val="22"/>
-          <w:szCs w:val="22"/>
-        </w:rPr>
-        <w:tab/>
-      </w:r>
-      <w:r>
-        <w:rPr>
-          <w:rFonts w:ascii="Calibri" w:hAnsi="Calibri" w:cs="Calibri"/>
-          <w:sz w:val="22"/>
-          <w:szCs w:val="22"/>
-        </w:rPr>
-        <w:tab/>
-      </w:r>
-      <w:r>
-        <w:rPr>
-          <w:rFonts w:ascii="Calibri" w:hAnsi="Calibri" w:cs="Calibri"/>
-          <w:sz w:val="22"/>
-          <w:szCs w:val="22"/>
-        </w:rPr>
-        <w:tab/>
-      </w:r>
-      <w:r>
-        <w:rPr>
-          <w:rFonts w:ascii="Calibri" w:hAnsi="Calibri" w:cs="Calibri"/>
-          <w:sz w:val="22"/>
-          <w:szCs w:val="22"/>
-        </w:rPr>
-        <w:tab/>
-        <w:t xml:space="preserve"> </w:t>
-      </w:r>
-      <w:r>
-        <w:rPr>
-          <w:rFonts w:ascii="Calibri" w:hAnsi="Calibri" w:cs="Calibri"/>
-          <w:b/>
-          <w:bCs/>
-          <w:sz w:val="22"/>
-          <w:szCs w:val="22"/>
-        </w:rPr>
-        <w:t>Nov 2024</w:t>
-      </w:r>
-      <w:r>
-        <w:rPr>
-          <w:rFonts w:ascii="Calibri" w:hAnsi="Calibri" w:cs="Calibri"/>
-          <w:b/>
-          <w:bCs/>
-          <w:sz w:val="22"/>
-          <w:szCs w:val="22"/>
-        </w:rPr>
-        <w:t xml:space="preserve"> </w:t>
-      </w:r>
-      <w:r>
-        <w:rPr>
-          <w:rFonts w:ascii="Calibri" w:hAnsi="Calibri" w:cs="Calibri"/>
-          <w:b/>
-          <w:bCs/>
-          <w:sz w:val="22"/>
-          <w:szCs w:val="22"/>
-        </w:rPr>
-        <w:t>–</w:t>
-      </w:r>
-      <w:r>
-        <w:rPr>
-          <w:rFonts w:ascii="Calibri" w:hAnsi="Calibri" w:cs="Calibri"/>
-          <w:b/>
-          <w:bCs/>
-          <w:sz w:val="22"/>
-          <w:szCs w:val="22"/>
-        </w:rPr>
-        <w:t xml:space="preserve"> Present</w:t>
+          <w:b/>
+          <w:bCs/>
+          <w:sz w:val="22"/>
+          <w:szCs w:val="22"/>
+        </w:rPr>
+        <w:t>Customer Service Advisor</w:t>
+      </w:r>
+      <w:r>
+        <w:rPr>
+          <w:rFonts w:ascii="Calibri" w:hAnsi="Calibri" w:cs="Calibri"/>
+          <w:sz w:val="22"/>
+          <w:szCs w:val="22"/>
+        </w:rPr>
+        <w:t xml:space="preserve">: </w:t>
+      </w:r>
+      <w:r>
+        <w:rPr>
+          <w:rFonts w:ascii="Calibri" w:hAnsi="Calibri" w:cs="Calibri"/>
+          <w:sz w:val="22"/>
+          <w:szCs w:val="22"/>
+        </w:rPr>
+        <w:t xml:space="preserve">Managed </w:t>
+      </w:r>
+      <w:r>
+        <w:rPr>
+          <w:rFonts w:ascii="Calibri" w:hAnsi="Calibri" w:cs="Calibri"/>
+          <w:sz w:val="22"/>
+          <w:szCs w:val="22"/>
+        </w:rPr>
+        <w:t>6</w:t>
+      </w:r>
+      <w:r>
+        <w:rPr>
+          <w:rFonts w:ascii="Calibri" w:hAnsi="Calibri" w:cs="Calibri"/>
+          <w:sz w:val="22"/>
+          <w:szCs w:val="22"/>
+        </w:rPr>
+        <w:t>0+ customer inquiries daily, ensuring 95%+ resolution on first contact.</w:t>
       </w:r>
     </w:p>
     <w:p>
       <w:pPr>
         <w:spacing w:after="0" w:line="276" w:lineRule="auto"/>
-        <w:rPr>
-          <w:rFonts w:ascii="Calibri" w:hAnsi="Calibri" w:cs="Calibri"/>
-          <w:sz w:val="22"/>
-          <w:szCs w:val="22"/>
-        </w:rPr>
-      </w:pPr>
-      <w:r>
-        <w:rPr>
-          <w:rFonts w:ascii="Calibri" w:hAnsi="Calibri" w:cs="Calibri"/>
-          <w:b/>
-          <w:bCs/>
-          <w:sz w:val="22"/>
-          <w:szCs w:val="22"/>
-        </w:rPr>
-        <w:t>Ain Shams University | Cairo, Egypt</w:t>
+        <w:jc w:val="distribute"/>
+        <w:rPr>
+          <w:rFonts w:ascii="Calibri" w:hAnsi="Calibri" w:cs="Calibri"/>
+          <w:b/>
+          <w:bCs/>
+          <w:sz w:val="22"/>
+          <w:szCs w:val="22"/>
+        </w:rPr>
+      </w:pPr>
+      <w:r>
+        <w:rPr>
+          <w:rFonts w:ascii="Calibri" w:hAnsi="Calibri" w:cs="Calibri"/>
+          <w:b/>
+          <w:bCs/>
+          <w:sz w:val="22"/>
+          <w:szCs w:val="22"/>
+        </w:rPr>
+        <w:t>Amazon | New Cairo, Egypt</w:t>
+      </w:r>
+      <w:r>
+        <w:rPr>
+          <w:rFonts w:ascii="Calibri" w:hAnsi="Calibri" w:cs="Calibri"/>
+          <w:b/>
+          <w:bCs/>
+          <w:sz w:val="22"/>
+          <w:szCs w:val="22"/>
+        </w:rPr>
+        <w:tab/>
+      </w:r>
+      <w:r>
+        <w:rPr>
+          <w:rFonts w:ascii="Calibri" w:hAnsi="Calibri" w:cs="Calibri"/>
+          <w:b/>
+          <w:bCs/>
+          <w:sz w:val="22"/>
+          <w:szCs w:val="22"/>
+        </w:rPr>
+        <w:tab/>
+      </w:r>
+      <w:r>
+        <w:rPr>
+          <w:rFonts w:ascii="Calibri" w:hAnsi="Calibri" w:cs="Calibri"/>
+          <w:b/>
+          <w:bCs/>
+          <w:sz w:val="22"/>
+          <w:szCs w:val="22"/>
+        </w:rPr>
+        <w:tab/>
+      </w:r>
+      <w:r>
+        <w:rPr>
+          <w:rFonts w:ascii="Calibri" w:hAnsi="Calibri" w:cs="Calibri"/>
+          <w:b/>
+          <w:bCs/>
+          <w:sz w:val="22"/>
+          <w:szCs w:val="22"/>
+        </w:rPr>
+        <w:tab/>
+      </w:r>
+      <w:r>
+        <w:rPr>
+          <w:rFonts w:ascii="Calibri" w:hAnsi="Calibri" w:cs="Calibri"/>
+          <w:b/>
+          <w:bCs/>
+          <w:sz w:val="22"/>
+          <w:szCs w:val="22"/>
+        </w:rPr>
+        <w:tab/>
+      </w:r>
+      <w:r>
+        <w:rPr>
+          <w:rFonts w:ascii="Calibri" w:hAnsi="Calibri" w:cs="Calibri"/>
+          <w:b/>
+          <w:bCs/>
+          <w:sz w:val="22"/>
+          <w:szCs w:val="22"/>
+        </w:rPr>
+        <w:tab/>
+      </w:r>
+      <w:r>
+        <w:rPr>
+          <w:rFonts w:ascii="Calibri" w:hAnsi="Calibri" w:cs="Calibri"/>
+          <w:b/>
+          <w:bCs/>
+          <w:sz w:val="22"/>
+          <w:szCs w:val="22"/>
+        </w:rPr>
+        <w:tab/>
+      </w:r>
+      <w:r>
+        <w:rPr>
+          <w:rFonts w:ascii="Calibri" w:hAnsi="Calibri" w:cs="Calibri"/>
+          <w:b/>
+          <w:bCs/>
+          <w:sz w:val="22"/>
+          <w:szCs w:val="22"/>
+        </w:rPr>
+        <w:tab/>
+      </w:r>
+      <w:r>
+        <w:rPr>
+          <w:rFonts w:ascii="Calibri" w:hAnsi="Calibri" w:cs="Calibri"/>
+          <w:b/>
+          <w:bCs/>
+          <w:sz w:val="22"/>
+          <w:szCs w:val="22"/>
+        </w:rPr>
+        <w:tab/>
+      </w:r>
+      <w:r>
+        <w:rPr>
+          <w:rFonts w:ascii="Calibri" w:hAnsi="Calibri" w:cs="Calibri"/>
+          <w:b/>
+          <w:bCs/>
+          <w:sz w:val="22"/>
+          <w:szCs w:val="22"/>
+        </w:rPr>
+        <w:t>Jun 2023 – Sep 2023</w:t>
       </w:r>
     </w:p>
     <w:p>
       <w:pPr>
+        <w:spacing w:after="0" w:line="240" w:lineRule="auto"/>
+        <w:rPr>
+          <w:rFonts w:ascii="Calibri" w:hAnsi="Calibri" w:cs="Calibri"/>
+          <w:sz w:val="22"/>
+          <w:szCs w:val="22"/>
+        </w:rPr>
+      </w:pPr>
+      <w:r>
+        <w:rPr>
+          <w:rFonts w:ascii="Calibri" w:hAnsi="Calibri" w:cs="Calibri"/>
+          <w:sz w:val="22"/>
+          <w:szCs w:val="22"/>
+        </w:rPr>
+        <w:t xml:space="preserve">       </w:t>
+      </w:r>
+      <w:r>
+        <w:rPr>
+          <w:rFonts w:ascii="Calibri" w:hAnsi="Calibri" w:cs="Calibri"/>
+          <w:b/>
+          <w:bCs/>
+          <w:sz w:val="22"/>
+          <w:szCs w:val="22"/>
+        </w:rPr>
+        <w:t>Shipping and Delivery Support Associate</w:t>
+      </w:r>
+      <w:r>
+        <w:rPr>
+          <w:rFonts w:ascii="Calibri" w:hAnsi="Calibri" w:cs="Calibri"/>
+          <w:sz w:val="22"/>
+          <w:szCs w:val="22"/>
+        </w:rPr>
+        <w:t xml:space="preserve">: </w:t>
+      </w:r>
+      <w:r>
+        <w:rPr>
+          <w:rFonts w:ascii="Calibri" w:hAnsi="Calibri" w:cs="Calibri"/>
+          <w:sz w:val="22"/>
+          <w:szCs w:val="22"/>
+        </w:rPr>
+        <w:t>Resolved 85%+ of delivery issues within 24 hours.</w:t>
+      </w:r>
+    </w:p>
+    <w:p>
+      <w:pPr>
         <w:spacing w:after="0" w:line="276" w:lineRule="auto"/>
         <w:jc w:val="distribute"/>
         <w:rPr>
           <w:rFonts w:ascii="Calibri" w:hAnsi="Calibri" w:cs="Calibri"/>
-          <w:sz w:val="22"/>
-          <w:szCs w:val="22"/>
-        </w:rPr>
-      </w:pPr>
-      <w:r>
-        <w:rPr>
-          <w:rFonts w:ascii="Calibri" w:hAnsi="Calibri" w:cs="Calibri"/>
-          <w:sz w:val="22"/>
-          <w:szCs w:val="22"/>
-        </w:rPr>
-        <w:t xml:space="preserve">       </w:t>
-      </w:r>
-      <w:r>
-        <w:rPr>
-          <w:rFonts w:ascii="Calibri" w:hAnsi="Calibri" w:cs="Calibri"/>
-          <w:sz w:val="22"/>
-          <w:szCs w:val="22"/>
-        </w:rPr>
-        <w:t>Bachelor of Al Alsun in Japanese Language and Literature</w:t>
-      </w:r>
-      <w:r>
-        <w:rPr>
-          <w:rFonts w:ascii="Calibri" w:hAnsi="Calibri" w:cs="Calibri"/>
-          <w:sz w:val="22"/>
-          <w:szCs w:val="22"/>
-        </w:rPr>
-        <w:tab/>
-      </w:r>
-      <w:r>
-        <w:rPr>
-          <w:rFonts w:ascii="Calibri" w:hAnsi="Calibri" w:cs="Calibri"/>
-          <w:sz w:val="22"/>
-          <w:szCs w:val="22"/>
-        </w:rPr>
-        <w:tab/>
-      </w:r>
-      <w:r>
-        <w:rPr>
-          <w:rFonts w:ascii="Calibri" w:hAnsi="Calibri" w:cs="Calibri"/>
-          <w:sz w:val="22"/>
-          <w:szCs w:val="22"/>
-        </w:rPr>
-        <w:tab/>
-      </w:r>
-      <w:r>
-        <w:rPr>
-          <w:rFonts w:ascii="Calibri" w:hAnsi="Calibri" w:cs="Calibri"/>
-          <w:sz w:val="22"/>
-          <w:szCs w:val="22"/>
-        </w:rPr>
-        <w:tab/>
-      </w:r>
-      <w:r>
-        <w:rPr>
-          <w:rFonts w:ascii="Calibri" w:hAnsi="Calibri" w:cs="Calibri"/>
-          <w:sz w:val="22"/>
-          <w:szCs w:val="22"/>
-        </w:rPr>
-        <w:tab/>
-        <w:t xml:space="preserve">            </w:t>
-      </w:r>
-      <w:r>
-        <w:rPr>
-          <w:rFonts w:ascii="Calibri" w:hAnsi="Calibri" w:cs="Calibri"/>
-          <w:b/>
-          <w:bCs/>
-          <w:sz w:val="22"/>
-          <w:szCs w:val="22"/>
-        </w:rPr>
-        <w:t>2019 – 2024</w:t>
+          <w:b/>
+          <w:bCs/>
+          <w:sz w:val="22"/>
+          <w:szCs w:val="22"/>
+        </w:rPr>
+      </w:pPr>
+      <w:r>
+        <w:rPr>
+          <w:rFonts w:ascii="Calibri" w:hAnsi="Calibri" w:cs="Calibri"/>
+          <w:b/>
+          <w:bCs/>
+          <w:sz w:val="22"/>
+          <w:szCs w:val="22"/>
+        </w:rPr>
+        <w:t>Teleperformance | New Cairo, Egypt</w:t>
+      </w:r>
+      <w:r>
+        <w:rPr>
+          <w:rFonts w:ascii="Calibri" w:hAnsi="Calibri" w:cs="Calibri"/>
+          <w:b/>
+          <w:bCs/>
+          <w:sz w:val="22"/>
+          <w:szCs w:val="22"/>
+        </w:rPr>
+        <w:tab/>
+      </w:r>
+      <w:r>
+        <w:rPr>
+          <w:rFonts w:ascii="Calibri" w:hAnsi="Calibri" w:cs="Calibri"/>
+          <w:b/>
+          <w:bCs/>
+          <w:sz w:val="22"/>
+          <w:szCs w:val="22"/>
+        </w:rPr>
+        <w:tab/>
+      </w:r>
+      <w:r>
+        <w:rPr>
+          <w:rFonts w:ascii="Calibri" w:hAnsi="Calibri" w:cs="Calibri"/>
+          <w:b/>
+          <w:bCs/>
+          <w:sz w:val="22"/>
+          <w:szCs w:val="22"/>
+        </w:rPr>
+        <w:tab/>
+      </w:r>
+      <w:r>
+        <w:rPr>
+          <w:rFonts w:ascii="Calibri" w:hAnsi="Calibri" w:cs="Calibri"/>
+          <w:b/>
+          <w:bCs/>
+          <w:sz w:val="22"/>
+          <w:szCs w:val="22"/>
+        </w:rPr>
+        <w:tab/>
+      </w:r>
+      <w:r>
+        <w:rPr>
+          <w:rFonts w:ascii="Calibri" w:hAnsi="Calibri" w:cs="Calibri"/>
+          <w:b/>
+          <w:bCs/>
+          <w:sz w:val="22"/>
+          <w:szCs w:val="22"/>
+        </w:rPr>
+        <w:tab/>
+      </w:r>
+      <w:r>
+        <w:rPr>
+          <w:rFonts w:ascii="Calibri" w:hAnsi="Calibri" w:cs="Calibri"/>
+          <w:b/>
+          <w:bCs/>
+          <w:sz w:val="22"/>
+          <w:szCs w:val="22"/>
+        </w:rPr>
+        <w:tab/>
+      </w:r>
+      <w:r>
+        <w:rPr>
+          <w:rFonts w:ascii="Calibri" w:hAnsi="Calibri" w:cs="Calibri"/>
+          <w:b/>
+          <w:bCs/>
+          <w:sz w:val="22"/>
+          <w:szCs w:val="22"/>
+        </w:rPr>
+        <w:tab/>
+      </w:r>
+      <w:r>
+        <w:rPr>
+          <w:rFonts w:ascii="Calibri" w:hAnsi="Calibri" w:cs="Calibri"/>
+          <w:b/>
+          <w:bCs/>
+          <w:sz w:val="22"/>
+          <w:szCs w:val="22"/>
+        </w:rPr>
+        <w:tab/>
+      </w:r>
+      <w:r>
+        <w:rPr>
+          <w:rFonts w:ascii="Calibri" w:hAnsi="Calibri" w:cs="Calibri"/>
+          <w:b/>
+          <w:bCs/>
+          <w:sz w:val="22"/>
+          <w:szCs w:val="22"/>
+        </w:rPr>
+        <w:t>Jun 2022 – Sep 2022</w:t>
       </w:r>
     </w:p>
     <w:p>
       <w:pPr>
-        <w:pStyle w:val="Heading2"/>
-        <w:rPr>
-          <w:rFonts w:ascii="Calibri" w:hAnsi="Calibri" w:cs="Calibri"/>
-        </w:rPr>
-      </w:pPr>
-      <w:r>
-        <w:rPr>
-          <w:rFonts w:ascii="Calibri" w:hAnsi="Calibri" w:cs="Calibri"/>
-        </w:rPr>
-        <w:t>WORK EXPERIENCE</w:t>
+        <w:spacing w:after="0" w:line="240" w:lineRule="auto"/>
+        <w:rPr>
+          <w:rFonts w:ascii="Calibri" w:hAnsi="Calibri" w:cs="Calibri"/>
+          <w:sz w:val="22"/>
+          <w:szCs w:val="22"/>
+        </w:rPr>
+      </w:pPr>
+      <w:r>
+        <w:rPr>
+          <w:rFonts w:ascii="Calibri" w:hAnsi="Calibri" w:cs="Calibri"/>
+          <w:sz w:val="22"/>
+          <w:szCs w:val="22"/>
+        </w:rPr>
+        <w:t xml:space="preserve">       </w:t>
+      </w:r>
+      <w:r>
+        <w:rPr>
+          <w:rFonts w:ascii="Calibri" w:hAnsi="Calibri" w:cs="Calibri"/>
+          <w:b/>
+          <w:bCs/>
+          <w:sz w:val="22"/>
+          <w:szCs w:val="22"/>
+        </w:rPr>
+        <w:t>Customer Service Representative</w:t>
+      </w:r>
+      <w:r>
+        <w:rPr>
+          <w:rFonts w:ascii="Calibri" w:hAnsi="Calibri" w:cs="Calibri"/>
+          <w:sz w:val="22"/>
+          <w:szCs w:val="22"/>
+        </w:rPr>
+        <w:t xml:space="preserve">: </w:t>
+      </w:r>
+      <w:r>
+        <w:rPr>
+          <w:rFonts w:ascii="Calibri" w:hAnsi="Calibri" w:cs="Calibri"/>
+          <w:sz w:val="22"/>
+          <w:szCs w:val="22"/>
+        </w:rPr>
+        <w:t>Handled 200+ weekly interactions, boosting satisfaction by 15%.</w:t>
       </w:r>
     </w:p>
     <w:p>
       <w:pPr>
-        <w:spacing w:after="0" w:line="276" w:lineRule="auto"/>
+        <w:spacing w:after="0" w:line="240" w:lineRule="auto"/>
         <w:jc w:val="distribute"/>
         <w:rPr>
           <w:rFonts w:ascii="Calibri" w:hAnsi="Calibri" w:cs="Calibri"/>
@@ -1164,107 +1711,107 @@
           <w:sz w:val="22"/>
           <w:szCs w:val="22"/>
         </w:rPr>
-        <w:t>Concentrix | Giza, Egypt</w:t>
-      </w:r>
-      <w:r>
-        <w:rPr>
-          <w:rFonts w:ascii="Calibri" w:hAnsi="Calibri" w:cs="Calibri"/>
-          <w:b/>
-          <w:bCs/>
-          <w:sz w:val="22"/>
-          <w:szCs w:val="22"/>
-        </w:rPr>
-        <w:tab/>
-      </w:r>
-      <w:r>
-        <w:rPr>
-          <w:rFonts w:ascii="Calibri" w:hAnsi="Calibri" w:cs="Calibri"/>
-          <w:b/>
-          <w:bCs/>
-          <w:sz w:val="22"/>
-          <w:szCs w:val="22"/>
-        </w:rPr>
-        <w:tab/>
-      </w:r>
-      <w:r>
-        <w:rPr>
-          <w:rFonts w:ascii="Calibri" w:hAnsi="Calibri" w:cs="Calibri"/>
-          <w:b/>
-          <w:bCs/>
-          <w:sz w:val="22"/>
-          <w:szCs w:val="22"/>
-        </w:rPr>
-        <w:tab/>
-      </w:r>
-      <w:r>
-        <w:rPr>
-          <w:rFonts w:ascii="Calibri" w:hAnsi="Calibri" w:cs="Calibri"/>
-          <w:b/>
-          <w:bCs/>
-          <w:sz w:val="22"/>
-          <w:szCs w:val="22"/>
-        </w:rPr>
-        <w:tab/>
-      </w:r>
-      <w:r>
-        <w:rPr>
-          <w:rFonts w:ascii="Calibri" w:hAnsi="Calibri" w:cs="Calibri"/>
-          <w:b/>
-          <w:bCs/>
-          <w:sz w:val="22"/>
-          <w:szCs w:val="22"/>
-        </w:rPr>
-        <w:tab/>
-      </w:r>
-      <w:r>
-        <w:rPr>
-          <w:rFonts w:ascii="Calibri" w:hAnsi="Calibri" w:cs="Calibri"/>
-          <w:b/>
-          <w:bCs/>
-          <w:sz w:val="22"/>
-          <w:szCs w:val="22"/>
-        </w:rPr>
-        <w:tab/>
-      </w:r>
-      <w:r>
-        <w:rPr>
-          <w:rFonts w:ascii="Calibri" w:hAnsi="Calibri" w:cs="Calibri"/>
-          <w:b/>
-          <w:bCs/>
-          <w:sz w:val="22"/>
-          <w:szCs w:val="22"/>
-        </w:rPr>
-        <w:tab/>
-      </w:r>
-      <w:r>
-        <w:rPr>
-          <w:rFonts w:ascii="Calibri" w:hAnsi="Calibri" w:cs="Calibri"/>
-          <w:b/>
-          <w:bCs/>
-          <w:sz w:val="22"/>
-          <w:szCs w:val="22"/>
-        </w:rPr>
-        <w:tab/>
-      </w:r>
-      <w:r>
-        <w:rPr>
-          <w:rFonts w:ascii="Calibri" w:hAnsi="Calibri" w:cs="Calibri"/>
-          <w:b/>
-          <w:bCs/>
-          <w:sz w:val="22"/>
-          <w:szCs w:val="22"/>
-        </w:rPr>
-        <w:tab/>
-      </w:r>
-      <w:r>
-        <w:rPr>
-          <w:rFonts w:ascii="Calibri" w:hAnsi="Calibri" w:cs="Calibri"/>
-          <w:b/>
-          <w:bCs/>
-          <w:sz w:val="22"/>
-          <w:szCs w:val="22"/>
-        </w:rPr>
-        <w:t>Jul 2024 – Nov 2024</w:t>
+        <w:t>Vodafone Egypt | Cairo, Egypt</w:t>
+      </w:r>
+      <w:r>
+        <w:rPr>
+          <w:rFonts w:ascii="Calibri" w:hAnsi="Calibri" w:cs="Calibri"/>
+          <w:b/>
+          <w:bCs/>
+          <w:sz w:val="22"/>
+          <w:szCs w:val="22"/>
+        </w:rPr>
+        <w:tab/>
+      </w:r>
+      <w:r>
+        <w:rPr>
+          <w:rFonts w:ascii="Calibri" w:hAnsi="Calibri" w:cs="Calibri"/>
+          <w:b/>
+          <w:bCs/>
+          <w:sz w:val="22"/>
+          <w:szCs w:val="22"/>
+        </w:rPr>
+        <w:tab/>
+      </w:r>
+      <w:r>
+        <w:rPr>
+          <w:rFonts w:ascii="Calibri" w:hAnsi="Calibri" w:cs="Calibri"/>
+          <w:b/>
+          <w:bCs/>
+          <w:sz w:val="22"/>
+          <w:szCs w:val="22"/>
+        </w:rPr>
+        <w:tab/>
+      </w:r>
+      <w:r>
+        <w:rPr>
+          <w:rFonts w:ascii="Calibri" w:hAnsi="Calibri" w:cs="Calibri"/>
+          <w:b/>
+          <w:bCs/>
+          <w:sz w:val="22"/>
+          <w:szCs w:val="22"/>
+        </w:rPr>
+        <w:tab/>
+      </w:r>
+      <w:r>
+        <w:rPr>
+          <w:rFonts w:ascii="Calibri" w:hAnsi="Calibri" w:cs="Calibri"/>
+          <w:b/>
+          <w:bCs/>
+          <w:sz w:val="22"/>
+          <w:szCs w:val="22"/>
+        </w:rPr>
+        <w:tab/>
+      </w:r>
+      <w:r>
+        <w:rPr>
+          <w:rFonts w:ascii="Calibri" w:hAnsi="Calibri" w:cs="Calibri"/>
+          <w:b/>
+          <w:bCs/>
+          <w:sz w:val="22"/>
+          <w:szCs w:val="22"/>
+        </w:rPr>
+        <w:tab/>
+      </w:r>
+      <w:r>
+        <w:rPr>
+          <w:rFonts w:ascii="Calibri" w:hAnsi="Calibri" w:cs="Calibri"/>
+          <w:b/>
+          <w:bCs/>
+          <w:sz w:val="22"/>
+          <w:szCs w:val="22"/>
+        </w:rPr>
+        <w:tab/>
+      </w:r>
+      <w:r>
+        <w:rPr>
+          <w:rFonts w:ascii="Calibri" w:hAnsi="Calibri" w:cs="Calibri"/>
+          <w:b/>
+          <w:bCs/>
+          <w:sz w:val="22"/>
+          <w:szCs w:val="22"/>
+        </w:rPr>
+        <w:tab/>
+      </w:r>
+      <w:r>
+        <w:rPr>
+          <w:rFonts w:ascii="Calibri" w:hAnsi="Calibri" w:cs="Calibri"/>
+          <w:b/>
+          <w:bCs/>
+          <w:sz w:val="22"/>
+          <w:szCs w:val="22"/>
+        </w:rPr>
+        <w:tab/>
+      </w:r>
+      <w:r>
+        <w:rPr>
+          <w:rFonts w:ascii="Calibri" w:hAnsi="Calibri" w:cs="Calibri"/>
+          <w:b/>
+          <w:bCs/>
+          <w:sz w:val="22"/>
+          <w:szCs w:val="22"/>
+        </w:rPr>
+        <w:t>Jun 2020 – Oct 2020</w:t>
       </w:r>
     </w:p>
     <w:p>
@@ -1292,7 +1839,7 @@
           <w:sz w:val="22"/>
           <w:szCs w:val="22"/>
         </w:rPr>
-        <w:t>Customer Service Advisor</w:t>
+        <w:t>Customer Service Representative</w:t>
       </w:r>
       <w:r>
         <w:rPr>
@@ -1308,519 +1855,13 @@
           <w:sz w:val="22"/>
           <w:szCs w:val="22"/>
         </w:rPr>
-        <w:t xml:space="preserve">Managed </w:t>
-      </w:r>
-      <w:r>
-        <w:rPr>
-          <w:rFonts w:ascii="Calibri" w:hAnsi="Calibri" w:cs="Calibri"/>
-          <w:sz w:val="22"/>
-          <w:szCs w:val="22"/>
-        </w:rPr>
-        <w:t>6</w:t>
-      </w:r>
-      <w:r>
-        <w:rPr>
-          <w:rFonts w:ascii="Calibri" w:hAnsi="Calibri" w:cs="Calibri"/>
-          <w:sz w:val="22"/>
-          <w:szCs w:val="22"/>
-        </w:rPr>
-        <w:t>0+ customer inquiries daily, ensuring 95%+ resolution on first contact.</w:t>
+        <w:t>Supported new team members, improving service speed by 25%.</w:t>
       </w:r>
     </w:p>
     <w:p>
       <w:pPr>
-        <w:spacing w:after="0" w:line="276" w:lineRule="auto"/>
-        <w:jc w:val="distribute"/>
-        <w:rPr>
-          <w:rFonts w:ascii="Calibri" w:hAnsi="Calibri" w:cs="Calibri"/>
-          <w:b/>
-          <w:bCs/>
-          <w:sz w:val="22"/>
-          <w:szCs w:val="22"/>
-        </w:rPr>
-      </w:pPr>
-      <w:r>
-        <w:rPr>
-          <w:rFonts w:ascii="Calibri" w:hAnsi="Calibri" w:cs="Calibri"/>
-          <w:b/>
-          <w:bCs/>
-          <w:sz w:val="22"/>
-          <w:szCs w:val="22"/>
-        </w:rPr>
-        <w:t>Amazon | New Cairo, Egypt</w:t>
-      </w:r>
-      <w:r>
-        <w:rPr>
-          <w:rFonts w:ascii="Calibri" w:hAnsi="Calibri" w:cs="Calibri"/>
-          <w:b/>
-          <w:bCs/>
-          <w:sz w:val="22"/>
-          <w:szCs w:val="22"/>
-        </w:rPr>
-        <w:tab/>
-      </w:r>
-      <w:r>
-        <w:rPr>
-          <w:rFonts w:ascii="Calibri" w:hAnsi="Calibri" w:cs="Calibri"/>
-          <w:b/>
-          <w:bCs/>
-          <w:sz w:val="22"/>
-          <w:szCs w:val="22"/>
-        </w:rPr>
-        <w:tab/>
-      </w:r>
-      <w:r>
-        <w:rPr>
-          <w:rFonts w:ascii="Calibri" w:hAnsi="Calibri" w:cs="Calibri"/>
-          <w:b/>
-          <w:bCs/>
-          <w:sz w:val="22"/>
-          <w:szCs w:val="22"/>
-        </w:rPr>
-        <w:tab/>
-      </w:r>
-      <w:r>
-        <w:rPr>
-          <w:rFonts w:ascii="Calibri" w:hAnsi="Calibri" w:cs="Calibri"/>
-          <w:b/>
-          <w:bCs/>
-          <w:sz w:val="22"/>
-          <w:szCs w:val="22"/>
-        </w:rPr>
-        <w:tab/>
-      </w:r>
-      <w:r>
-        <w:rPr>
-          <w:rFonts w:ascii="Calibri" w:hAnsi="Calibri" w:cs="Calibri"/>
-          <w:b/>
-          <w:bCs/>
-          <w:sz w:val="22"/>
-          <w:szCs w:val="22"/>
-        </w:rPr>
-        <w:tab/>
-      </w:r>
-      <w:r>
-        <w:rPr>
-          <w:rFonts w:ascii="Calibri" w:hAnsi="Calibri" w:cs="Calibri"/>
-          <w:b/>
-          <w:bCs/>
-          <w:sz w:val="22"/>
-          <w:szCs w:val="22"/>
-        </w:rPr>
-        <w:tab/>
-      </w:r>
-      <w:r>
-        <w:rPr>
-          <w:rFonts w:ascii="Calibri" w:hAnsi="Calibri" w:cs="Calibri"/>
-          <w:b/>
-          <w:bCs/>
-          <w:sz w:val="22"/>
-          <w:szCs w:val="22"/>
-        </w:rPr>
-        <w:tab/>
-      </w:r>
-      <w:r>
-        <w:rPr>
-          <w:rFonts w:ascii="Calibri" w:hAnsi="Calibri" w:cs="Calibri"/>
-          <w:b/>
-          <w:bCs/>
-          <w:sz w:val="22"/>
-          <w:szCs w:val="22"/>
-        </w:rPr>
-        <w:tab/>
-      </w:r>
-      <w:r>
-        <w:rPr>
-          <w:rFonts w:ascii="Calibri" w:hAnsi="Calibri" w:cs="Calibri"/>
-          <w:b/>
-          <w:bCs/>
-          <w:sz w:val="22"/>
-          <w:szCs w:val="22"/>
-        </w:rPr>
-        <w:tab/>
-      </w:r>
-      <w:r>
-        <w:rPr>
-          <w:rFonts w:ascii="Calibri" w:hAnsi="Calibri" w:cs="Calibri"/>
-          <w:b/>
-          <w:bCs/>
-          <w:sz w:val="22"/>
-          <w:szCs w:val="22"/>
-        </w:rPr>
-        <w:t>Jun 2023 – Sep 2023</w:t>
-      </w:r>
-    </w:p>
-    <w:p>
-      <w:pPr>
-        <w:spacing w:after="0" w:line="276" w:lineRule="auto"/>
-        <w:rPr>
-          <w:rFonts w:ascii="Calibri" w:hAnsi="Calibri" w:cs="Calibri"/>
-          <w:sz w:val="22"/>
-          <w:szCs w:val="22"/>
-        </w:rPr>
-      </w:pPr>
-      <w:r>
-        <w:rPr>
-          <w:rFonts w:ascii="Calibri" w:hAnsi="Calibri" w:cs="Calibri"/>
-          <w:sz w:val="22"/>
-          <w:szCs w:val="22"/>
-        </w:rPr>
-        <w:t xml:space="preserve">       </w:t>
-      </w:r>
-      <w:r>
-        <w:rPr>
-          <w:rFonts w:ascii="Calibri" w:hAnsi="Calibri" w:cs="Calibri"/>
-          <w:b/>
-          <w:bCs/>
-          <w:sz w:val="22"/>
-          <w:szCs w:val="22"/>
-        </w:rPr>
-        <w:t>Shipping and Delivery Support Associate</w:t>
-      </w:r>
-      <w:r>
-        <w:rPr>
-          <w:rFonts w:ascii="Calibri" w:hAnsi="Calibri" w:cs="Calibri"/>
-          <w:sz w:val="22"/>
-          <w:szCs w:val="22"/>
-        </w:rPr>
-        <w:t xml:space="preserve">: </w:t>
-      </w:r>
-      <w:r>
-        <w:rPr>
-          <w:rFonts w:ascii="Calibri" w:hAnsi="Calibri" w:cs="Calibri"/>
-          <w:sz w:val="22"/>
-          <w:szCs w:val="22"/>
-        </w:rPr>
-        <w:t>Resolved 85%+ of delivery issues within 24 hours.</w:t>
-      </w:r>
-    </w:p>
-    <w:p>
-      <w:pPr>
-        <w:spacing w:after="0" w:line="276" w:lineRule="auto"/>
-        <w:jc w:val="distribute"/>
-        <w:rPr>
-          <w:rFonts w:ascii="Calibri" w:hAnsi="Calibri" w:cs="Calibri"/>
-          <w:b/>
-          <w:bCs/>
-          <w:sz w:val="22"/>
-          <w:szCs w:val="22"/>
-        </w:rPr>
-      </w:pPr>
-      <w:r>
-        <w:rPr>
-          <w:rFonts w:ascii="Calibri" w:hAnsi="Calibri" w:cs="Calibri"/>
-          <w:b/>
-          <w:bCs/>
-          <w:sz w:val="22"/>
-          <w:szCs w:val="22"/>
-        </w:rPr>
-        <w:t>Teleperformance | New Cairo, Egypt</w:t>
-      </w:r>
-      <w:r>
-        <w:rPr>
-          <w:rFonts w:ascii="Calibri" w:hAnsi="Calibri" w:cs="Calibri"/>
-          <w:b/>
-          <w:bCs/>
-          <w:sz w:val="22"/>
-          <w:szCs w:val="22"/>
-        </w:rPr>
-        <w:tab/>
-      </w:r>
-      <w:r>
-        <w:rPr>
-          <w:rFonts w:ascii="Calibri" w:hAnsi="Calibri" w:cs="Calibri"/>
-          <w:b/>
-          <w:bCs/>
-          <w:sz w:val="22"/>
-          <w:szCs w:val="22"/>
-        </w:rPr>
-        <w:tab/>
-      </w:r>
-      <w:r>
-        <w:rPr>
-          <w:rFonts w:ascii="Calibri" w:hAnsi="Calibri" w:cs="Calibri"/>
-          <w:b/>
-          <w:bCs/>
-          <w:sz w:val="22"/>
-          <w:szCs w:val="22"/>
-        </w:rPr>
-        <w:tab/>
-      </w:r>
-      <w:r>
-        <w:rPr>
-          <w:rFonts w:ascii="Calibri" w:hAnsi="Calibri" w:cs="Calibri"/>
-          <w:b/>
-          <w:bCs/>
-          <w:sz w:val="22"/>
-          <w:szCs w:val="22"/>
-        </w:rPr>
-        <w:tab/>
-      </w:r>
-      <w:r>
-        <w:rPr>
-          <w:rFonts w:ascii="Calibri" w:hAnsi="Calibri" w:cs="Calibri"/>
-          <w:b/>
-          <w:bCs/>
-          <w:sz w:val="22"/>
-          <w:szCs w:val="22"/>
-        </w:rPr>
-        <w:tab/>
-      </w:r>
-      <w:r>
-        <w:rPr>
-          <w:rFonts w:ascii="Calibri" w:hAnsi="Calibri" w:cs="Calibri"/>
-          <w:b/>
-          <w:bCs/>
-          <w:sz w:val="22"/>
-          <w:szCs w:val="22"/>
-        </w:rPr>
-        <w:tab/>
-      </w:r>
-      <w:r>
-        <w:rPr>
-          <w:rFonts w:ascii="Calibri" w:hAnsi="Calibri" w:cs="Calibri"/>
-          <w:b/>
-          <w:bCs/>
-          <w:sz w:val="22"/>
-          <w:szCs w:val="22"/>
-        </w:rPr>
-        <w:tab/>
-      </w:r>
-      <w:r>
-        <w:rPr>
-          <w:rFonts w:ascii="Calibri" w:hAnsi="Calibri" w:cs="Calibri"/>
-          <w:b/>
-          <w:bCs/>
-          <w:sz w:val="22"/>
-          <w:szCs w:val="22"/>
-        </w:rPr>
-        <w:tab/>
-      </w:r>
-      <w:r>
-        <w:rPr>
-          <w:rFonts w:ascii="Calibri" w:hAnsi="Calibri" w:cs="Calibri"/>
-          <w:b/>
-          <w:bCs/>
-          <w:sz w:val="22"/>
-          <w:szCs w:val="22"/>
-        </w:rPr>
-        <w:t>Jun 2022 – Sep 2022</w:t>
-      </w:r>
-    </w:p>
-    <w:p>
-      <w:pPr>
-        <w:spacing w:after="0" w:line="276" w:lineRule="auto"/>
-        <w:rPr>
-          <w:rFonts w:ascii="Calibri" w:hAnsi="Calibri" w:cs="Calibri"/>
-          <w:sz w:val="22"/>
-          <w:szCs w:val="22"/>
-        </w:rPr>
-      </w:pPr>
-      <w:r>
-        <w:rPr>
-          <w:rFonts w:ascii="Calibri" w:hAnsi="Calibri" w:cs="Calibri"/>
-          <w:sz w:val="22"/>
-          <w:szCs w:val="22"/>
-        </w:rPr>
-        <w:t xml:space="preserve">       </w:t>
-      </w:r>
-      <w:r>
-        <w:rPr>
-          <w:rFonts w:ascii="Calibri" w:hAnsi="Calibri" w:cs="Calibri"/>
-          <w:b/>
-          <w:bCs/>
-          <w:sz w:val="22"/>
-          <w:szCs w:val="22"/>
-        </w:rPr>
-        <w:t>Customer Service Representative</w:t>
-      </w:r>
-      <w:r>
-        <w:rPr>
-          <w:rFonts w:ascii="Calibri" w:hAnsi="Calibri" w:cs="Calibri"/>
-          <w:sz w:val="22"/>
-          <w:szCs w:val="22"/>
-        </w:rPr>
-        <w:t xml:space="preserve">: </w:t>
-      </w:r>
-      <w:r>
-        <w:rPr>
-          <w:rFonts w:ascii="Calibri" w:hAnsi="Calibri" w:cs="Calibri"/>
-          <w:sz w:val="22"/>
-          <w:szCs w:val="22"/>
-        </w:rPr>
-        <w:t>Handled 200+ weekly interactions, boosting satisfaction by 15%.</w:t>
-      </w:r>
-    </w:p>
-    <w:p>
-      <w:pPr>
-        <w:spacing w:after="0" w:line="276" w:lineRule="auto"/>
-        <w:jc w:val="distribute"/>
-        <w:rPr>
-          <w:rFonts w:ascii="Calibri" w:hAnsi="Calibri" w:cs="Calibri"/>
-          <w:b/>
-          <w:bCs/>
-          <w:sz w:val="22"/>
-          <w:szCs w:val="22"/>
-        </w:rPr>
-      </w:pPr>
-      <w:r>
-        <w:rPr>
-          <w:rFonts w:ascii="Calibri" w:hAnsi="Calibri" w:cs="Calibri"/>
-          <w:b/>
-          <w:bCs/>
-          <w:sz w:val="22"/>
-          <w:szCs w:val="22"/>
-        </w:rPr>
-        <w:t>Vodafone Egypt | Cairo, Egypt</w:t>
-      </w:r>
-      <w:r>
-        <w:rPr>
-          <w:rFonts w:ascii="Calibri" w:hAnsi="Calibri" w:cs="Calibri"/>
-          <w:b/>
-          <w:bCs/>
-          <w:sz w:val="22"/>
-          <w:szCs w:val="22"/>
-        </w:rPr>
-        <w:tab/>
-      </w:r>
-      <w:r>
-        <w:rPr>
-          <w:rFonts w:ascii="Calibri" w:hAnsi="Calibri" w:cs="Calibri"/>
-          <w:b/>
-          <w:bCs/>
-          <w:sz w:val="22"/>
-          <w:szCs w:val="22"/>
-        </w:rPr>
-        <w:tab/>
-      </w:r>
-      <w:r>
-        <w:rPr>
-          <w:rFonts w:ascii="Calibri" w:hAnsi="Calibri" w:cs="Calibri"/>
-          <w:b/>
-          <w:bCs/>
-          <w:sz w:val="22"/>
-          <w:szCs w:val="22"/>
-        </w:rPr>
-        <w:tab/>
-      </w:r>
-      <w:r>
-        <w:rPr>
-          <w:rFonts w:ascii="Calibri" w:hAnsi="Calibri" w:cs="Calibri"/>
-          <w:b/>
-          <w:bCs/>
-          <w:sz w:val="22"/>
-          <w:szCs w:val="22"/>
-        </w:rPr>
-        <w:tab/>
-      </w:r>
-      <w:r>
-        <w:rPr>
-          <w:rFonts w:ascii="Calibri" w:hAnsi="Calibri" w:cs="Calibri"/>
-          <w:b/>
-          <w:bCs/>
-          <w:sz w:val="22"/>
-          <w:szCs w:val="22"/>
-        </w:rPr>
-        <w:tab/>
-      </w:r>
-      <w:r>
-        <w:rPr>
-          <w:rFonts w:ascii="Calibri" w:hAnsi="Calibri" w:cs="Calibri"/>
-          <w:b/>
-          <w:bCs/>
-          <w:sz w:val="22"/>
-          <w:szCs w:val="22"/>
-        </w:rPr>
-        <w:tab/>
-      </w:r>
-      <w:r>
-        <w:rPr>
-          <w:rFonts w:ascii="Calibri" w:hAnsi="Calibri" w:cs="Calibri"/>
-          <w:b/>
-          <w:bCs/>
-          <w:sz w:val="22"/>
-          <w:szCs w:val="22"/>
-        </w:rPr>
-        <w:tab/>
-      </w:r>
-      <w:r>
-        <w:rPr>
-          <w:rFonts w:ascii="Calibri" w:hAnsi="Calibri" w:cs="Calibri"/>
-          <w:b/>
-          <w:bCs/>
-          <w:sz w:val="22"/>
-          <w:szCs w:val="22"/>
-        </w:rPr>
-        <w:tab/>
-      </w:r>
-      <w:r>
-        <w:rPr>
-          <w:rFonts w:ascii="Calibri" w:hAnsi="Calibri" w:cs="Calibri"/>
-          <w:b/>
-          <w:bCs/>
-          <w:sz w:val="22"/>
-          <w:szCs w:val="22"/>
-        </w:rPr>
-        <w:tab/>
-      </w:r>
-      <w:r>
-        <w:rPr>
-          <w:rFonts w:ascii="Calibri" w:hAnsi="Calibri" w:cs="Calibri"/>
-          <w:b/>
-          <w:bCs/>
-          <w:sz w:val="22"/>
-          <w:szCs w:val="22"/>
-        </w:rPr>
-        <w:t>Jun 2020 – Oct 2020</w:t>
-      </w:r>
-    </w:p>
-    <w:p>
-      <w:pPr>
-        <w:spacing w:after="0" w:line="276" w:lineRule="auto"/>
-        <w:rPr>
-          <w:rFonts w:ascii="Calibri" w:hAnsi="Calibri" w:cs="Calibri"/>
-          <w:sz w:val="22"/>
-          <w:szCs w:val="22"/>
-        </w:rPr>
-      </w:pPr>
-      <w:r>
-        <w:rPr>
-          <w:rFonts w:ascii="Calibri" w:hAnsi="Calibri" w:cs="Calibri"/>
-          <w:sz w:val="22"/>
-          <w:szCs w:val="22"/>
-        </w:rPr>
-        <w:t xml:space="preserve">       </w:t>
-      </w:r>
-      <w:r>
-        <w:rPr>
-          <w:rFonts w:ascii="Calibri" w:hAnsi="Calibri" w:cs="Calibri"/>
-          <w:b/>
-          <w:bCs/>
-          <w:sz w:val="22"/>
-          <w:szCs w:val="22"/>
-        </w:rPr>
-        <w:t>Customer Service Representative</w:t>
-      </w:r>
-      <w:r>
-        <w:rPr>
-          <w:rFonts w:ascii="Calibri" w:hAnsi="Calibri" w:cs="Calibri"/>
-          <w:sz w:val="22"/>
-          <w:szCs w:val="22"/>
-        </w:rPr>
-        <w:t xml:space="preserve">: </w:t>
-      </w:r>
-      <w:r>
-        <w:rPr>
-          <w:rFonts w:ascii="Calibri" w:hAnsi="Calibri" w:cs="Calibri"/>
-          <w:sz w:val="22"/>
-          <w:szCs w:val="22"/>
-        </w:rPr>
-        <w:t>Supported new team members, improving service speed by 25%.</w:t>
-      </w:r>
-    </w:p>
-    <w:p>
-      <w:pPr>
         <w:pStyle w:val="Heading2"/>
+        <w:spacing w:line="240" w:lineRule="auto"/>
         <w:rPr>
           <w:rFonts w:ascii="Calibri" w:hAnsi="Calibri" w:cs="Calibri"/>
         </w:rPr>
@@ -1842,7 +1883,7 @@
           <w:tab w:val="clear" w:pos="360"/>
           <w:tab w:val="num" w:pos="720"/>
         </w:tabs>
-        <w:spacing w:after="0" w:line="276" w:lineRule="auto"/>
+        <w:spacing w:after="0" w:line="240" w:lineRule="auto"/>
         <w:rPr>
           <w:rFonts w:ascii="Calibri" w:hAnsi="Calibri" w:cs="Calibri"/>
           <w:sz w:val="22"/>
@@ -1878,7 +1919,7 @@
           <w:tab w:val="clear" w:pos="360"/>
           <w:tab w:val="num" w:pos="720"/>
         </w:tabs>
-        <w:spacing w:after="0" w:line="276" w:lineRule="auto"/>
+        <w:spacing w:after="0" w:line="240" w:lineRule="auto"/>
         <w:rPr>
           <w:rFonts w:ascii="Calibri" w:hAnsi="Calibri" w:cs="Calibri"/>
           <w:sz w:val="22"/>
@@ -1914,7 +1955,7 @@
           <w:tab w:val="clear" w:pos="360"/>
           <w:tab w:val="num" w:pos="720"/>
         </w:tabs>
-        <w:spacing w:after="0" w:line="276" w:lineRule="auto"/>
+        <w:spacing w:after="0" w:line="240" w:lineRule="auto"/>
         <w:rPr>
           <w:rFonts w:ascii="Calibri" w:hAnsi="Calibri" w:cs="Calibri"/>
           <w:sz w:val="22"/>
@@ -1946,7 +1987,7 @@
           <w:ilvl w:val="0"/>
           <w:numId w:val="12"/>
         </w:numPr>
-        <w:spacing w:after="0" w:line="276" w:lineRule="auto"/>
+        <w:spacing w:after="0" w:line="240" w:lineRule="auto"/>
         <w:rPr>
           <w:rFonts w:ascii="Calibri" w:hAnsi="Calibri" w:cs="Calibri"/>
           <w:sz w:val="22"/>
@@ -2044,7 +2085,7 @@
           <w:ilvl w:val="0"/>
           <w:numId w:val="11"/>
         </w:numPr>
-        <w:spacing w:after="0" w:line="276" w:lineRule="auto"/>
+        <w:spacing w:after="0" w:line="240" w:lineRule="auto"/>
         <w:rPr>
           <w:rFonts w:ascii="Calibri" w:hAnsi="Calibri" w:cs="Calibri"/>
           <w:sz w:val="22"/>
@@ -2076,30 +2117,72 @@
           <w:ilvl w:val="0"/>
           <w:numId w:val="11"/>
         </w:numPr>
-        <w:spacing w:after="0" w:line="276" w:lineRule="auto"/>
-        <w:rPr>
-          <w:rFonts w:ascii="Calibri" w:hAnsi="Calibri" w:cs="Calibri"/>
-          <w:sz w:val="22"/>
-          <w:szCs w:val="22"/>
-        </w:rPr>
-      </w:pPr>
-      <w:r>
-        <w:rPr>
-          <w:rFonts w:ascii="Calibri" w:hAnsi="Calibri" w:cs="Calibri"/>
-          <w:b/>
-          <w:bCs/>
-          <w:sz w:val="22"/>
-          <w:szCs w:val="22"/>
-        </w:rPr>
-        <w:t>Soft Skills:</w:t>
-      </w:r>
-      <w:r>
-        <w:rPr>
-          <w:rFonts w:ascii="Calibri" w:hAnsi="Calibri" w:cs="Calibri"/>
-          <w:sz w:val="22"/>
-          <w:szCs w:val="22"/>
-        </w:rPr>
-        <w:t xml:space="preserve"> Communication, Problem-Solving, Teamwork, Adaptability, Time Management</w:t>
+        <w:spacing w:after="0" w:line="240" w:lineRule="auto"/>
+        <w:rPr>
+          <w:rFonts w:ascii="Calibri" w:hAnsi="Calibri" w:cs="Calibri"/>
+          <w:sz w:val="22"/>
+          <w:szCs w:val="22"/>
+        </w:rPr>
+      </w:pPr>
+      <w:r>
+        <w:rPr>
+          <w:rFonts w:ascii="Calibri" w:hAnsi="Calibri" w:cs="Calibri"/>
+          <w:b/>
+          <w:bCs/>
+          <w:sz w:val="22"/>
+          <w:szCs w:val="22"/>
+        </w:rPr>
+        <w:t>Personal</w:t>
+      </w:r>
+      <w:r>
+        <w:rPr>
+          <w:rFonts w:ascii="Calibri" w:hAnsi="Calibri" w:cs="Calibri"/>
+          <w:b/>
+          <w:bCs/>
+          <w:sz w:val="22"/>
+          <w:szCs w:val="22"/>
+        </w:rPr>
+        <w:t xml:space="preserve"> Skills:</w:t>
+      </w:r>
+      <w:r>
+        <w:rPr>
+          <w:rFonts w:ascii="Calibri" w:hAnsi="Calibri" w:cs="Calibri"/>
+          <w:sz w:val="22"/>
+          <w:szCs w:val="22"/>
+        </w:rPr>
+        <w:t xml:space="preserve"> Communication</w:t>
+      </w:r>
+      <w:r>
+        <w:rPr>
+          <w:rFonts w:ascii="Calibri" w:hAnsi="Calibri" w:cs="Calibri"/>
+          <w:sz w:val="22"/>
+          <w:szCs w:val="22"/>
+        </w:rPr>
+        <w:t xml:space="preserve"> Skills</w:t>
+      </w:r>
+      <w:r>
+        <w:rPr>
+          <w:rFonts w:ascii="Calibri" w:hAnsi="Calibri" w:cs="Calibri"/>
+          <w:sz w:val="22"/>
+          <w:szCs w:val="22"/>
+        </w:rPr>
+        <w:t>, Problem-Solving, Teamwork, Adaptability, Time Management</w:t>
+      </w:r>
+      <w:r>
+        <w:rPr>
+          <w:rFonts w:ascii="Calibri" w:hAnsi="Calibri" w:cs="Calibri"/>
+          <w:sz w:val="22"/>
+          <w:szCs w:val="22"/>
+        </w:rPr>
+        <w:t xml:space="preserve">, </w:t>
+      </w:r>
+      <w:r>
+        <w:rPr>
+          <w:rFonts w:ascii="Calibri" w:hAnsi="Calibri" w:cs="Calibri"/>
+          <w:sz w:val="22"/>
+          <w:szCs w:val="22"/>
+        </w:rPr>
+        <w:t>Creativity</w:t>
       </w:r>
     </w:p>
     <w:p>
@@ -2108,7 +2191,7 @@
           <w:ilvl w:val="0"/>
           <w:numId w:val="11"/>
         </w:numPr>
-        <w:spacing w:after="0" w:line="276" w:lineRule="auto"/>
+        <w:spacing w:after="0" w:line="240" w:lineRule="auto"/>
         <w:rPr>
           <w:rFonts w:ascii="Calibri" w:hAnsi="Calibri" w:cs="Calibri"/>
           <w:b/>
@@ -2156,6 +2239,56 @@
     </w:sectPr>
   </w:body>
 </w:document>
+</file>
+
+<file path=word/endnotes.xml><?xml version="1.0" encoding="utf-8"?>
+<w:endnotes xmlns:wpc="http://schemas.microsoft.com/office/word/2010/wordprocessingCanvas" xmlns:cx="http://schemas.microsoft.com/office/drawing/2014/chartex" xmlns:cx1="http://schemas.microsoft.com/office/drawing/2015/9/8/chartex" xmlns:cx2="http://schemas.microsoft.com/office/drawing/2015/10/21/chartex" xmlns:cx3="http://schemas.microsoft.com/office/drawing/2016/5/9/chartex" xmlns:cx4="http://schemas.microsoft.com/office/drawing/2016/5/10/chartex" xmlns:cx5="http://schemas.microsoft.com/office/drawing/2016/5/11/chartex" xmlns:cx6="http://schemas.microsoft.com/office/drawing/2016/5/12/chartex" xmlns:cx7="http://schemas.microsoft.com/office/drawing/2016/5/13/chartex" xmlns:cx8="http://schemas.microsoft.com/office/drawing/2016/5/14/chartex" xmlns:mc="http://schemas.openxmlformats.org/markup-compatibility/2006" xmlns:aink="http://schemas.microsoft.com/office/drawing/2016/ink" xmlns:am3d="http://schemas.microsoft.com/office/drawing/2017/model3d" xmlns:o="urn:schemas-microsoft-com:office:office" xmlns:oel="http://schemas.microsoft.com/office/2019/extlst" xmlns:r="http://schemas.openxmlformats.org/officeDocument/2006/relationships" xmlns:m="http://schemas.openxmlformats.org/officeDocument/2006/math" xmlns:v="urn:schemas-microsoft-com:vml" xmlns:wp14="http://schemas.microsoft.com/office/word/2010/wordprocessingDrawing" xmlns:wp="http://schemas.openxmlformats.org/drawingml/2006/wordprocessingDrawing" xmlns:w10="urn:schemas-microsoft-com:office:word" xmlns:w="http://schemas.openxmlformats.org/wordprocessingml/2006/main" xmlns:w14="http://schemas.microsoft.com/office/word/2010/wordml" xmlns:w15="http://schemas.microsoft.com/office/word/2012/wordml" xmlns:w16cex="http://schemas.microsoft.com/office/word/2018/wordml/cex" xmlns:w16cid="http://schemas.microsoft.com/office/word/2016/wordml/cid" xmlns:w16="http://schemas.microsoft.com/office/word/2018/wordml" xmlns:w16du="http://schemas.microsoft.com/office/word/2023/wordml/word16du" xmlns:w16sdtdh="http://schemas.microsoft.com/office/word/2020/wordml/sdtdatahash" xmlns:w16sdtfl="http://schemas.microsoft.com/office/word/2024/wordml/sdtformatlock" xmlns:w16se="http://schemas.microsoft.com/office/word/2015/wordml/symex" xmlns:wpg="http://schemas.microsoft.com/office/word/2010/wordprocessingGroup" xmlns:wpi="http://schemas.microsoft.com/office/word/2010/wordprocessingInk" xmlns:wne="http://schemas.microsoft.com/office/word/2006/wordml" xmlns:wps="http://schemas.microsoft.com/office/word/2010/wordprocessingShape" mc:Ignorable="w14 w15 w16se w16cid w16 w16cex w16sdtdh w16sdtfl w16du wp14">
+  <w:endnote w:type="separator" w:id="-1">
+    <w:p>
+      <w:pPr>
+        <w:spacing w:after="0" w:line="240" w:lineRule="auto"/>
+      </w:pPr>
+      <w:r>
+        <w:separator/>
+      </w:r>
+    </w:p>
+  </w:endnote>
+  <w:endnote w:type="continuationSeparator" w:id="0">
+    <w:p>
+      <w:pPr>
+        <w:spacing w:after="0" w:line="240" w:lineRule="auto"/>
+      </w:pPr>
+      <w:r>
+        <w:continuationSeparator/>
+      </w:r>
+    </w:p>
+  </w:endnote>
+</w:endnotes>
+</file>
+
+<file path=word/footnotes.xml><?xml version="1.0" encoding="utf-8"?>
+<w:footnotes xmlns:wpc="http://schemas.microsoft.com/office/word/2010/wordprocessingCanvas" xmlns:cx="http://schemas.microsoft.com/office/drawing/2014/chartex" xmlns:cx1="http://schemas.microsoft.com/office/drawing/2015/9/8/chartex" xmlns:cx2="http://schemas.microsoft.com/office/drawing/2015/10/21/chartex" xmlns:cx3="http://schemas.microsoft.com/office/drawing/2016/5/9/chartex" xmlns:cx4="http://schemas.microsoft.com/office/drawing/2016/5/10/chartex" xmlns:cx5="http://schemas.microsoft.com/office/drawing/2016/5/11/chartex" xmlns:cx6="http://schemas.microsoft.com/office/drawing/2016/5/12/chartex" xmlns:cx7="http://schemas.microsoft.com/office/drawing/2016/5/13/chartex" xmlns:cx8="http://schemas.microsoft.com/office/drawing/2016/5/14/chartex" xmlns:mc="http://schemas.openxmlformats.org/markup-compatibility/2006" xmlns:aink="http://schemas.microsoft.com/office/drawing/2016/ink" xmlns:am3d="http://schemas.microsoft.com/office/drawing/2017/model3d" xmlns:o="urn:schemas-microsoft-com:office:office" xmlns:oel="http://schemas.microsoft.com/office/2019/extlst" xmlns:r="http://schemas.openxmlformats.org/officeDocument/2006/relationships" xmlns:m="http://schemas.openxmlformats.org/officeDocument/2006/math" xmlns:v="urn:schemas-microsoft-com:vml" xmlns:wp14="http://schemas.microsoft.com/office/word/2010/wordprocessingDrawing" xmlns:wp="http://schemas.openxmlformats.org/drawingml/2006/wordprocessingDrawing" xmlns:w10="urn:schemas-microsoft-com:office:word" xmlns:w="http://schemas.openxmlformats.org/wordprocessingml/2006/main" xmlns:w14="http://schemas.microsoft.com/office/word/2010/wordml" xmlns:w15="http://schemas.microsoft.com/office/word/2012/wordml" xmlns:w16cex="http://schemas.microsoft.com/office/word/2018/wordml/cex" xmlns:w16cid="http://schemas.microsoft.com/office/word/2016/wordml/cid" xmlns:w16="http://schemas.microsoft.com/office/word/2018/wordml" xmlns:w16du="http://schemas.microsoft.com/office/word/2023/wordml/word16du" xmlns:w16sdtdh="http://schemas.microsoft.com/office/word/2020/wordml/sdtdatahash" xmlns:w16sdtfl="http://schemas.microsoft.com/office/word/2024/wordml/sdtformatlock" xmlns:w16se="http://schemas.microsoft.com/office/word/2015/wordml/symex" xmlns:wpg="http://schemas.microsoft.com/office/word/2010/wordprocessingGroup" xmlns:wpi="http://schemas.microsoft.com/office/word/2010/wordprocessingInk" xmlns:wne="http://schemas.microsoft.com/office/word/2006/wordml" xmlns:wps="http://schemas.microsoft.com/office/word/2010/wordprocessingShape" mc:Ignorable="w14 w15 w16se w16cid w16 w16cex w16sdtdh w16sdtfl w16du wp14">
+  <w:footnote w:type="separator" w:id="-1">
+    <w:p>
+      <w:pPr>
+        <w:spacing w:after="0" w:line="240" w:lineRule="auto"/>
+      </w:pPr>
+      <w:r>
+        <w:separator/>
+      </w:r>
+    </w:p>
+  </w:footnote>
+  <w:footnote w:type="continuationSeparator" w:id="0">
+    <w:p>
+      <w:pPr>
+        <w:spacing w:after="0" w:line="240" w:lineRule="auto"/>
+      </w:pPr>
+      <w:r>
+        <w:continuationSeparator/>
+      </w:r>
+    </w:p>
+  </w:footnote>
+</w:footnotes>
 </file>
 
 <file path=word/numbering.xml><?xml version="1.0" encoding="utf-8"?>
@@ -5060,6 +5193,50 @@
       <w:u w:val="single"/>
     </w:rPr>
   </w:style>
+  <w:style w:type="paragraph" w:styleId="Header">
+    <w:name w:val="header"/>
+    <w:basedOn w:val="Normal"/>
+    <w:link w:val="HeaderChar"/>
+    <w:uiPriority w:val="99"/>
+    <w:unhideWhenUsed/>
+    <w:rsid w:val="000C1B81"/>
+    <w:pPr>
+      <w:tabs>
+        <w:tab w:val="center" w:pos="4680"/>
+        <w:tab w:val="right" w:pos="9360"/>
+      </w:tabs>
+      <w:spacing w:after="0" w:line="240" w:lineRule="auto"/>
+    </w:pPr>
+  </w:style>
+  <w:style w:type="character" w:customStyle="1" w:styleId="HeaderChar">
+    <w:name w:val="Header Char"/>
+    <w:basedOn w:val="DefaultParagraphFont"/>
+    <w:link w:val="Header"/>
+    <w:uiPriority w:val="99"/>
+    <w:rsid w:val="000C1B81"/>
+  </w:style>
+  <w:style w:type="paragraph" w:styleId="Footer">
+    <w:name w:val="footer"/>
+    <w:basedOn w:val="Normal"/>
+    <w:link w:val="FooterChar"/>
+    <w:uiPriority w:val="99"/>
+    <w:unhideWhenUsed/>
+    <w:rsid w:val="000C1B81"/>
+    <w:pPr>
+      <w:tabs>
+        <w:tab w:val="center" w:pos="4680"/>
+        <w:tab w:val="right" w:pos="9360"/>
+      </w:tabs>
+      <w:spacing w:after="0" w:line="240" w:lineRule="auto"/>
+    </w:pPr>
+  </w:style>
+  <w:style w:type="character" w:customStyle="1" w:styleId="FooterChar">
+    <w:name w:val="Footer Char"/>
+    <w:basedOn w:val="DefaultParagraphFont"/>
+    <w:link w:val="Footer"/>
+    <w:uiPriority w:val="99"/>
+    <w:rsid w:val="000C1B81"/>
+  </w:style>
 </w:styles>
 </file>
 

</xml_diff>